<commit_message>
some more good stuff
</commit_message>
<xml_diff>
--- a/me751LoganRapp.docx
+++ b/me751LoganRapp.docx
@@ -432,7 +432,7 @@
       <w:r>
         <w:br/>
       </w:r>
-      <w:hyperlink r:id="rId7" w:history="1">
+      <w:hyperlink r:id="rId8" w:history="1">
         <w:r>
           <w:rPr>
             <w:rStyle w:val="Hyperlink"/>
@@ -480,7 +480,7 @@
         <w:pStyle w:val="TOC1"/>
         <w:tabs>
           <w:tab w:val="left" w:pos="480"/>
-          <w:tab w:val="right" w:leader="dot" w:pos="8630"/>
+          <w:tab w:val="right" w:leader="dot" w:pos="10430"/>
         </w:tabs>
         <w:rPr>
           <w:rFonts w:asciiTheme="minorHAnsi" w:eastAsiaTheme="minorEastAsia" w:hAnsiTheme="minorHAnsi" w:cstheme="minorBidi"/>
@@ -498,7 +498,7 @@
       <w:r>
         <w:fldChar w:fldCharType="separate"/>
       </w:r>
-      <w:hyperlink w:anchor="_Toc531620937" w:history="1">
+      <w:hyperlink w:anchor="_Toc58159897" w:history="1">
         <w:r>
           <w:rPr>
             <w:rStyle w:val="Hyperlink"/>
@@ -520,7 +520,7 @@
             <w:rStyle w:val="Hyperlink"/>
             <w:noProof/>
           </w:rPr>
-          <w:t>Problem statement</w:t>
+          <w:t>General information</w:t>
         </w:r>
         <w:r>
           <w:rPr>
@@ -541,7 +541,7 @@
             <w:noProof/>
             <w:webHidden/>
           </w:rPr>
-          <w:instrText xml:space="preserve"> PAGEREF _Toc531620937 \h </w:instrText>
+          <w:instrText xml:space="preserve"> PAGEREF _Toc58159897 \h </w:instrText>
         </w:r>
         <w:r>
           <w:rPr>
@@ -577,7 +577,7 @@
         <w:pStyle w:val="TOC1"/>
         <w:tabs>
           <w:tab w:val="left" w:pos="480"/>
-          <w:tab w:val="right" w:leader="dot" w:pos="8630"/>
+          <w:tab w:val="right" w:leader="dot" w:pos="10430"/>
         </w:tabs>
         <w:rPr>
           <w:rFonts w:asciiTheme="minorHAnsi" w:eastAsiaTheme="minorEastAsia" w:hAnsiTheme="minorHAnsi" w:cstheme="minorBidi"/>
@@ -586,7 +586,7 @@
           <w:szCs w:val="22"/>
         </w:rPr>
       </w:pPr>
-      <w:hyperlink w:anchor="_Toc531620938" w:history="1">
+      <w:hyperlink w:anchor="_Toc58159898" w:history="1">
         <w:r>
           <w:rPr>
             <w:rStyle w:val="Hyperlink"/>
@@ -608,7 +608,7 @@
             <w:rStyle w:val="Hyperlink"/>
             <w:noProof/>
           </w:rPr>
-          <w:t>Solution description</w:t>
+          <w:t>Problem statement</w:t>
         </w:r>
         <w:r>
           <w:rPr>
@@ -629,7 +629,7 @@
             <w:noProof/>
             <w:webHidden/>
           </w:rPr>
-          <w:instrText xml:space="preserve"> PAGEREF _Toc531620938 \h </w:instrText>
+          <w:instrText xml:space="preserve"> PAGEREF _Toc58159898 \h </w:instrText>
         </w:r>
         <w:r>
           <w:rPr>
@@ -665,7 +665,7 @@
         <w:pStyle w:val="TOC1"/>
         <w:tabs>
           <w:tab w:val="left" w:pos="480"/>
-          <w:tab w:val="right" w:leader="dot" w:pos="8630"/>
+          <w:tab w:val="right" w:leader="dot" w:pos="10430"/>
         </w:tabs>
         <w:rPr>
           <w:rFonts w:asciiTheme="minorHAnsi" w:eastAsiaTheme="minorEastAsia" w:hAnsiTheme="minorHAnsi" w:cstheme="minorBidi"/>
@@ -674,7 +674,7 @@
           <w:szCs w:val="22"/>
         </w:rPr>
       </w:pPr>
-      <w:hyperlink w:anchor="_Toc531620939" w:history="1">
+      <w:hyperlink w:anchor="_Toc58159899" w:history="1">
         <w:r>
           <w:rPr>
             <w:rStyle w:val="Hyperlink"/>
@@ -696,7 +696,7 @@
             <w:rStyle w:val="Hyperlink"/>
             <w:noProof/>
           </w:rPr>
-          <w:t>Overview of results. Demonstration of your project</w:t>
+          <w:t>Solution description</w:t>
         </w:r>
         <w:r>
           <w:rPr>
@@ -717,7 +717,7 @@
             <w:noProof/>
             <w:webHidden/>
           </w:rPr>
-          <w:instrText xml:space="preserve"> PAGEREF _Toc531620939 \h </w:instrText>
+          <w:instrText xml:space="preserve"> PAGEREF _Toc58159899 \h </w:instrText>
         </w:r>
         <w:r>
           <w:rPr>
@@ -750,10 +750,9 @@
     </w:p>
     <w:p>
       <w:pPr>
-        <w:pStyle w:val="TOC1"/>
-        <w:tabs>
-          <w:tab w:val="left" w:pos="480"/>
-          <w:tab w:val="right" w:leader="dot" w:pos="8630"/>
+        <w:pStyle w:val="TOC3"/>
+        <w:tabs>
+          <w:tab w:val="right" w:leader="dot" w:pos="10430"/>
         </w:tabs>
         <w:rPr>
           <w:rFonts w:asciiTheme="minorHAnsi" w:eastAsiaTheme="minorEastAsia" w:hAnsiTheme="minorHAnsi" w:cstheme="minorBidi"/>
@@ -762,76 +761,60 @@
           <w:szCs w:val="22"/>
         </w:rPr>
       </w:pPr>
-      <w:hyperlink w:anchor="_Toc531620940" w:history="1">
+      <w:hyperlink w:anchor="_Toc58159900" w:history="1">
         <w:r>
           <w:rPr>
             <w:rStyle w:val="Hyperlink"/>
             <w:noProof/>
           </w:rPr>
-          <w:t>4.</w:t>
-        </w:r>
-        <w:r>
-          <w:rPr>
-            <w:rFonts w:asciiTheme="minorHAnsi" w:eastAsiaTheme="minorEastAsia" w:hAnsiTheme="minorHAnsi" w:cstheme="minorBidi"/>
-            <w:noProof/>
-            <w:sz w:val="22"/>
-            <w:szCs w:val="22"/>
+          <w:t>3.1 System object &amp; body/constraint information</w:t>
+        </w:r>
+        <w:r>
+          <w:rPr>
+            <w:noProof/>
+            <w:webHidden/>
           </w:rPr>
           <w:tab/>
         </w:r>
         <w:r>
           <w:rPr>
-            <w:rStyle w:val="Hyperlink"/>
-            <w:noProof/>
-          </w:rPr>
-          <w:t>Deliverables:</w:t>
-        </w:r>
-        <w:r>
-          <w:rPr>
             <w:noProof/>
             <w:webHidden/>
           </w:rPr>
-          <w:tab/>
+          <w:fldChar w:fldCharType="begin"/>
         </w:r>
         <w:r>
           <w:rPr>
             <w:noProof/>
             <w:webHidden/>
           </w:rPr>
-          <w:fldChar w:fldCharType="begin"/>
+          <w:instrText xml:space="preserve"> PAGEREF _Toc58159900 \h </w:instrText>
         </w:r>
         <w:r>
           <w:rPr>
             <w:noProof/>
             <w:webHidden/>
           </w:rPr>
-          <w:instrText xml:space="preserve"> PAGEREF _Toc531620940 \h </w:instrText>
         </w:r>
         <w:r>
           <w:rPr>
             <w:noProof/>
             <w:webHidden/>
           </w:rPr>
+          <w:fldChar w:fldCharType="separate"/>
         </w:r>
         <w:r>
           <w:rPr>
             <w:noProof/>
             <w:webHidden/>
           </w:rPr>
-          <w:fldChar w:fldCharType="separate"/>
+          <w:t>4</w:t>
         </w:r>
         <w:r>
           <w:rPr>
             <w:noProof/>
             <w:webHidden/>
           </w:rPr>
-          <w:t>4</w:t>
-        </w:r>
-        <w:r>
-          <w:rPr>
-            <w:noProof/>
-            <w:webHidden/>
-          </w:rPr>
           <w:fldChar w:fldCharType="end"/>
         </w:r>
       </w:hyperlink>
@@ -841,7 +824,7 @@
         <w:pStyle w:val="TOC1"/>
         <w:tabs>
           <w:tab w:val="left" w:pos="480"/>
-          <w:tab w:val="right" w:leader="dot" w:pos="8630"/>
+          <w:tab w:val="right" w:leader="dot" w:pos="10430"/>
         </w:tabs>
         <w:rPr>
           <w:rFonts w:asciiTheme="minorHAnsi" w:eastAsiaTheme="minorEastAsia" w:hAnsiTheme="minorHAnsi" w:cstheme="minorBidi"/>
@@ -850,13 +833,13 @@
           <w:szCs w:val="22"/>
         </w:rPr>
       </w:pPr>
-      <w:hyperlink w:anchor="_Toc531620941" w:history="1">
+      <w:hyperlink w:anchor="_Toc58159901" w:history="1">
         <w:r>
           <w:rPr>
             <w:rStyle w:val="Hyperlink"/>
             <w:noProof/>
           </w:rPr>
-          <w:t>5.</w:t>
+          <w:t>4.</w:t>
         </w:r>
         <w:r>
           <w:rPr>
@@ -872,7 +855,7 @@
             <w:rStyle w:val="Hyperlink"/>
             <w:noProof/>
           </w:rPr>
-          <w:t>Conclusions and Future Work</w:t>
+          <w:t>Overview of results. Demonstration of your project</w:t>
         </w:r>
         <w:r>
           <w:rPr>
@@ -893,7 +876,7 @@
             <w:noProof/>
             <w:webHidden/>
           </w:rPr>
-          <w:instrText xml:space="preserve"> PAGEREF _Toc531620941 \h </w:instrText>
+          <w:instrText xml:space="preserve"> PAGEREF _Toc58159901 \h </w:instrText>
         </w:r>
         <w:r>
           <w:rPr>
@@ -913,7 +896,7 @@
             <w:noProof/>
             <w:webHidden/>
           </w:rPr>
-          <w:t>4</w:t>
+          <w:t>7</w:t>
         </w:r>
         <w:r>
           <w:rPr>
@@ -928,7 +911,8 @@
       <w:pPr>
         <w:pStyle w:val="TOC1"/>
         <w:tabs>
-          <w:tab w:val="right" w:leader="dot" w:pos="8630"/>
+          <w:tab w:val="left" w:pos="480"/>
+          <w:tab w:val="right" w:leader="dot" w:pos="10430"/>
         </w:tabs>
         <w:rPr>
           <w:rFonts w:asciiTheme="minorHAnsi" w:eastAsiaTheme="minorEastAsia" w:hAnsiTheme="minorHAnsi" w:cstheme="minorBidi"/>
@@ -937,12 +921,187 @@
           <w:szCs w:val="22"/>
         </w:rPr>
       </w:pPr>
-      <w:hyperlink w:anchor="_Toc531620942" w:history="1">
+      <w:hyperlink w:anchor="_Toc58159902" w:history="1">
         <w:r>
           <w:rPr>
             <w:rStyle w:val="Hyperlink"/>
             <w:noProof/>
           </w:rPr>
+          <w:t>5.</w:t>
+        </w:r>
+        <w:r>
+          <w:rPr>
+            <w:rFonts w:asciiTheme="minorHAnsi" w:eastAsiaTheme="minorEastAsia" w:hAnsiTheme="minorHAnsi" w:cstheme="minorBidi"/>
+            <w:noProof/>
+            <w:sz w:val="22"/>
+            <w:szCs w:val="22"/>
+          </w:rPr>
+          <w:tab/>
+        </w:r>
+        <w:r>
+          <w:rPr>
+            <w:rStyle w:val="Hyperlink"/>
+            <w:noProof/>
+          </w:rPr>
+          <w:t>Deliverables:</w:t>
+        </w:r>
+        <w:r>
+          <w:rPr>
+            <w:noProof/>
+            <w:webHidden/>
+          </w:rPr>
+          <w:tab/>
+        </w:r>
+        <w:r>
+          <w:rPr>
+            <w:noProof/>
+            <w:webHidden/>
+          </w:rPr>
+          <w:fldChar w:fldCharType="begin"/>
+        </w:r>
+        <w:r>
+          <w:rPr>
+            <w:noProof/>
+            <w:webHidden/>
+          </w:rPr>
+          <w:instrText xml:space="preserve"> PAGEREF _Toc58159902 \h </w:instrText>
+        </w:r>
+        <w:r>
+          <w:rPr>
+            <w:noProof/>
+            <w:webHidden/>
+          </w:rPr>
+        </w:r>
+        <w:r>
+          <w:rPr>
+            <w:noProof/>
+            <w:webHidden/>
+          </w:rPr>
+          <w:fldChar w:fldCharType="separate"/>
+        </w:r>
+        <w:r>
+          <w:rPr>
+            <w:noProof/>
+            <w:webHidden/>
+          </w:rPr>
+          <w:t>8</w:t>
+        </w:r>
+        <w:r>
+          <w:rPr>
+            <w:noProof/>
+            <w:webHidden/>
+          </w:rPr>
+          <w:fldChar w:fldCharType="end"/>
+        </w:r>
+      </w:hyperlink>
+    </w:p>
+    <w:p>
+      <w:pPr>
+        <w:pStyle w:val="TOC1"/>
+        <w:tabs>
+          <w:tab w:val="left" w:pos="480"/>
+          <w:tab w:val="right" w:leader="dot" w:pos="10430"/>
+        </w:tabs>
+        <w:rPr>
+          <w:rFonts w:asciiTheme="minorHAnsi" w:eastAsiaTheme="minorEastAsia" w:hAnsiTheme="minorHAnsi" w:cstheme="minorBidi"/>
+          <w:noProof/>
+          <w:sz w:val="22"/>
+          <w:szCs w:val="22"/>
+        </w:rPr>
+      </w:pPr>
+      <w:hyperlink w:anchor="_Toc58159903" w:history="1">
+        <w:r>
+          <w:rPr>
+            <w:rStyle w:val="Hyperlink"/>
+            <w:noProof/>
+          </w:rPr>
+          <w:t>6.</w:t>
+        </w:r>
+        <w:r>
+          <w:rPr>
+            <w:rFonts w:asciiTheme="minorHAnsi" w:eastAsiaTheme="minorEastAsia" w:hAnsiTheme="minorHAnsi" w:cstheme="minorBidi"/>
+            <w:noProof/>
+            <w:sz w:val="22"/>
+            <w:szCs w:val="22"/>
+          </w:rPr>
+          <w:tab/>
+        </w:r>
+        <w:r>
+          <w:rPr>
+            <w:rStyle w:val="Hyperlink"/>
+            <w:noProof/>
+          </w:rPr>
+          <w:t>Conclusions and Future Work</w:t>
+        </w:r>
+        <w:r>
+          <w:rPr>
+            <w:noProof/>
+            <w:webHidden/>
+          </w:rPr>
+          <w:tab/>
+        </w:r>
+        <w:r>
+          <w:rPr>
+            <w:noProof/>
+            <w:webHidden/>
+          </w:rPr>
+          <w:fldChar w:fldCharType="begin"/>
+        </w:r>
+        <w:r>
+          <w:rPr>
+            <w:noProof/>
+            <w:webHidden/>
+          </w:rPr>
+          <w:instrText xml:space="preserve"> PAGEREF _Toc58159903 \h </w:instrText>
+        </w:r>
+        <w:r>
+          <w:rPr>
+            <w:noProof/>
+            <w:webHidden/>
+          </w:rPr>
+        </w:r>
+        <w:r>
+          <w:rPr>
+            <w:noProof/>
+            <w:webHidden/>
+          </w:rPr>
+          <w:fldChar w:fldCharType="separate"/>
+        </w:r>
+        <w:r>
+          <w:rPr>
+            <w:noProof/>
+            <w:webHidden/>
+          </w:rPr>
+          <w:t>8</w:t>
+        </w:r>
+        <w:r>
+          <w:rPr>
+            <w:noProof/>
+            <w:webHidden/>
+          </w:rPr>
+          <w:fldChar w:fldCharType="end"/>
+        </w:r>
+      </w:hyperlink>
+    </w:p>
+    <w:p>
+      <w:pPr>
+        <w:pStyle w:val="TOC1"/>
+        <w:tabs>
+          <w:tab w:val="right" w:leader="dot" w:pos="10430"/>
+        </w:tabs>
+        <w:rPr>
+          <w:rFonts w:asciiTheme="minorHAnsi" w:eastAsiaTheme="minorEastAsia" w:hAnsiTheme="minorHAnsi" w:cstheme="minorBidi"/>
+          <w:noProof/>
+          <w:sz w:val="22"/>
+          <w:szCs w:val="22"/>
+        </w:rPr>
+      </w:pPr>
+      <w:hyperlink w:anchor="_Toc58159904" w:history="1">
+        <w:r>
+          <w:rPr>
+            <w:rStyle w:val="Hyperlink"/>
+            <w:noProof/>
+          </w:rPr>
           <w:t>References</w:t>
         </w:r>
         <w:r>
@@ -964,7 +1123,7 @@
             <w:noProof/>
             <w:webHidden/>
           </w:rPr>
-          <w:instrText xml:space="preserve"> PAGEREF _Toc531620942 \h </w:instrText>
+          <w:instrText xml:space="preserve"> PAGEREF _Toc58159904 \h </w:instrText>
         </w:r>
         <w:r>
           <w:rPr>
@@ -984,7 +1143,7 @@
             <w:noProof/>
             <w:webHidden/>
           </w:rPr>
-          <w:t>4</w:t>
+          <w:t>8</w:t>
         </w:r>
         <w:r>
           <w:rPr>
@@ -1018,10 +1177,12 @@
           <w:numId w:val="15"/>
         </w:numPr>
       </w:pPr>
+      <w:bookmarkStart w:id="0" w:name="_Toc58159897"/>
       <w:r>
         <w:lastRenderedPageBreak/>
         <w:t>General information</w:t>
       </w:r>
+      <w:bookmarkEnd w:id="0"/>
     </w:p>
     <w:p>
       <w:pPr>
@@ -1080,7 +1241,7 @@
           <w:numId w:val="15"/>
         </w:numPr>
       </w:pPr>
-      <w:bookmarkStart w:id="0" w:name="_Toc531620937"/>
+      <w:bookmarkStart w:id="1" w:name="_Toc58159898"/>
       <w:r>
         <w:t xml:space="preserve">Problem </w:t>
       </w:r>
@@ -1090,7 +1251,7 @@
       <w:r>
         <w:t>tatement</w:t>
       </w:r>
-      <w:bookmarkEnd w:id="0"/>
+      <w:bookmarkEnd w:id="1"/>
     </w:p>
     <w:p>
       <w:pPr>
@@ -1208,11 +1369,22 @@
           <w:numId w:val="15"/>
         </w:numPr>
       </w:pPr>
-      <w:bookmarkStart w:id="1" w:name="_Toc531620938"/>
+      <w:bookmarkStart w:id="2" w:name="_Toc58159899"/>
       <w:r>
         <w:t>Solution description</w:t>
       </w:r>
-      <w:bookmarkEnd w:id="1"/>
+      <w:bookmarkEnd w:id="2"/>
+    </w:p>
+    <w:p>
+      <w:pPr>
+        <w:pStyle w:val="Heading3"/>
+        <w:ind w:firstLine="360"/>
+      </w:pPr>
+      <w:bookmarkStart w:id="3" w:name="_Toc58159900"/>
+      <w:r>
+        <w:t>3.1 System object &amp; body/constraint information</w:t>
+      </w:r>
+      <w:bookmarkEnd w:id="3"/>
     </w:p>
     <w:p>
       <w:pPr>
@@ -1238,21 +1410,765 @@
       <w:pPr>
         <w:jc w:val="both"/>
       </w:pPr>
+      <w:r>
+        <w:t>I used a custom python class definition</w:t>
+      </w:r>
+      <w:r>
+        <w:t>, I call it “SYS”,</w:t>
+      </w:r>
+      <w:r>
+        <w:t xml:space="preserve"> to hold all the components of the problem and the results.</w:t>
+      </w:r>
+      <w:r>
+        <w:t xml:space="preserve">  This includes a list of the bodies in the simulation, a list of the constraints and other important items. A screen shot of the “sys” definition is shown in</w:t>
+      </w:r>
+      <w:r>
+        <w:t xml:space="preserve"> </w:t>
+      </w:r>
+      <w:r>
+        <w:fldChar w:fldCharType="begin"/>
+      </w:r>
+      <w:r>
+        <w:instrText xml:space="preserve"> REF _Ref58149661 \h </w:instrText>
+      </w:r>
+      <w:r>
+        <w:fldChar w:fldCharType="separate"/>
+      </w:r>
+      <w:r>
+        <w:t xml:space="preserve">Figure </w:t>
+      </w:r>
+      <w:r>
+        <w:rPr>
+          <w:noProof/>
+        </w:rPr>
+        <w:t>1</w:t>
+      </w:r>
+      <w:r>
+        <w:fldChar w:fldCharType="end"/>
+      </w:r>
+      <w:r>
+        <w:t>.</w:t>
+      </w:r>
     </w:p>
     <w:p>
       <w:pPr>
         <w:jc w:val="both"/>
       </w:pPr>
-      <w:r>
-        <w:t xml:space="preserve">I used a custom python class definition to hold all the components of the problem and the results.  I made use of a Pandas </w:t>
+    </w:p>
+    <w:p>
+      <w:pPr>
+        <w:keepNext/>
+        <w:jc w:val="center"/>
+      </w:pPr>
+      <w:r>
+        <w:rPr>
+          <w:noProof/>
+        </w:rPr>
+        <w:drawing>
+          <wp:inline distT="0" distB="0" distL="0" distR="0" wp14:anchorId="56436405" wp14:editId="7260EA5B">
+            <wp:extent cx="4933950" cy="1638300"/>
+            <wp:effectExtent l="0" t="0" r="0" b="0"/>
+            <wp:docPr id="1" name="Picture 1"/>
+            <wp:cNvGraphicFramePr>
+              <a:graphicFrameLocks xmlns:a="http://schemas.openxmlformats.org/drawingml/2006/main" noChangeAspect="1"/>
+            </wp:cNvGraphicFramePr>
+            <a:graphic xmlns:a="http://schemas.openxmlformats.org/drawingml/2006/main">
+              <a:graphicData uri="http://schemas.openxmlformats.org/drawingml/2006/picture">
+                <pic:pic xmlns:pic="http://schemas.openxmlformats.org/drawingml/2006/picture">
+                  <pic:nvPicPr>
+                    <pic:cNvPr id="1" name=""/>
+                    <pic:cNvPicPr/>
+                  </pic:nvPicPr>
+                  <pic:blipFill>
+                    <a:blip r:embed="rId9"/>
+                    <a:stretch>
+                      <a:fillRect/>
+                    </a:stretch>
+                  </pic:blipFill>
+                  <pic:spPr>
+                    <a:xfrm>
+                      <a:off x="0" y="0"/>
+                      <a:ext cx="4933950" cy="1638300"/>
+                    </a:xfrm>
+                    <a:prstGeom prst="rect">
+                      <a:avLst/>
+                    </a:prstGeom>
+                  </pic:spPr>
+                </pic:pic>
+              </a:graphicData>
+            </a:graphic>
+          </wp:inline>
+        </w:drawing>
+      </w:r>
+    </w:p>
+    <w:p>
+      <w:pPr>
+        <w:pStyle w:val="Caption"/>
+        <w:jc w:val="center"/>
+      </w:pPr>
+      <w:bookmarkStart w:id="4" w:name="_Ref58149661"/>
+      <w:r>
+        <w:t xml:space="preserve">Figure </w:t>
+      </w:r>
+      <w:r>
+        <w:fldChar w:fldCharType="begin"/>
+      </w:r>
+      <w:r>
+        <w:instrText xml:space="preserve"> SEQ Figure \* ARABIC </w:instrText>
+      </w:r>
+      <w:r>
+        <w:fldChar w:fldCharType="separate"/>
+      </w:r>
+      <w:r>
+        <w:rPr>
+          <w:noProof/>
+        </w:rPr>
+        <w:t>1</w:t>
+      </w:r>
+      <w:r>
+        <w:fldChar w:fldCharType="end"/>
+      </w:r>
+      <w:bookmarkEnd w:id="4"/>
+      <w:r>
+        <w:t xml:space="preserve"> - Definition of custom class to hold information related to the simulation</w:t>
+      </w:r>
+    </w:p>
+    <w:p/>
+    <w:p>
+      <w:r>
+        <w:t>I’ve created a .txt file input system in order to facilitate inputting the body and constraint information.  The file parser function I use is call “</w:t>
       </w:r>
       <w:proofErr w:type="spellStart"/>
       <w:r>
+        <w:t>data_file</w:t>
+      </w:r>
+      <w:proofErr w:type="spellEnd"/>
+      <w:r>
+        <w:t xml:space="preserve">” and is located in the Python script “simEngine3D_dataload.py”.  I first define a custom body class, as shown in </w:t>
+      </w:r>
+      <w:r>
+        <w:fldChar w:fldCharType="begin"/>
+      </w:r>
+      <w:r>
+        <w:instrText xml:space="preserve"> REF _Ref58149706 \h </w:instrText>
+      </w:r>
+      <w:r>
+        <w:fldChar w:fldCharType="separate"/>
+      </w:r>
+      <w:r>
+        <w:t xml:space="preserve">Figure </w:t>
+      </w:r>
+      <w:r>
+        <w:rPr>
+          <w:noProof/>
+        </w:rPr>
+        <w:t>2</w:t>
+      </w:r>
+      <w:r>
+        <w:fldChar w:fldCharType="end"/>
+      </w:r>
+      <w:r>
+        <w:t>.</w:t>
+      </w:r>
+    </w:p>
+    <w:p/>
+    <w:p>
+      <w:pPr>
+        <w:jc w:val="center"/>
+      </w:pPr>
+      <w:r>
+        <w:rPr>
+          <w:noProof/>
+        </w:rPr>
+        <w:lastRenderedPageBreak/>
+        <w:drawing>
+          <wp:inline distT="0" distB="0" distL="0" distR="0" wp14:anchorId="032E8C61" wp14:editId="2BCC12DF">
+            <wp:extent cx="3914775" cy="2419350"/>
+            <wp:effectExtent l="0" t="0" r="9525" b="0"/>
+            <wp:docPr id="2" name="Picture 2"/>
+            <wp:cNvGraphicFramePr>
+              <a:graphicFrameLocks xmlns:a="http://schemas.openxmlformats.org/drawingml/2006/main" noChangeAspect="1"/>
+            </wp:cNvGraphicFramePr>
+            <a:graphic xmlns:a="http://schemas.openxmlformats.org/drawingml/2006/main">
+              <a:graphicData uri="http://schemas.openxmlformats.org/drawingml/2006/picture">
+                <pic:pic xmlns:pic="http://schemas.openxmlformats.org/drawingml/2006/picture">
+                  <pic:nvPicPr>
+                    <pic:cNvPr id="1" name=""/>
+                    <pic:cNvPicPr/>
+                  </pic:nvPicPr>
+                  <pic:blipFill>
+                    <a:blip r:embed="rId10"/>
+                    <a:stretch>
+                      <a:fillRect/>
+                    </a:stretch>
+                  </pic:blipFill>
+                  <pic:spPr>
+                    <a:xfrm>
+                      <a:off x="0" y="0"/>
+                      <a:ext cx="3914775" cy="2419350"/>
+                    </a:xfrm>
+                    <a:prstGeom prst="rect">
+                      <a:avLst/>
+                    </a:prstGeom>
+                  </pic:spPr>
+                </pic:pic>
+              </a:graphicData>
+            </a:graphic>
+          </wp:inline>
+        </w:drawing>
+      </w:r>
+    </w:p>
+    <w:p>
+      <w:pPr>
+        <w:pStyle w:val="Caption"/>
+        <w:jc w:val="center"/>
+      </w:pPr>
+      <w:bookmarkStart w:id="5" w:name="_Ref58149706"/>
+      <w:r>
+        <w:t xml:space="preserve">Figure </w:t>
+      </w:r>
+      <w:r>
+        <w:fldChar w:fldCharType="begin"/>
+      </w:r>
+      <w:r>
+        <w:instrText xml:space="preserve"> SEQ Figure \* ARABIC </w:instrText>
+      </w:r>
+      <w:r>
+        <w:fldChar w:fldCharType="separate"/>
+      </w:r>
+      <w:r>
+        <w:rPr>
+          <w:noProof/>
+        </w:rPr>
+        <w:t>2</w:t>
+      </w:r>
+      <w:r>
+        <w:fldChar w:fldCharType="end"/>
+      </w:r>
+      <w:bookmarkEnd w:id="5"/>
+      <w:r>
+        <w:t xml:space="preserve"> - Definition of custom class to hold body information</w:t>
+      </w:r>
+    </w:p>
+    <w:p>
+      <w:pPr>
+        <w:jc w:val="both"/>
+      </w:pPr>
+    </w:p>
+    <w:p>
+      <w:pPr>
+        <w:jc w:val="both"/>
+      </w:pPr>
+      <w:r>
+        <w:t>The “</w:t>
+      </w:r>
+      <w:proofErr w:type="spellStart"/>
+      <w:r>
+        <w:t>data_file</w:t>
+      </w:r>
+      <w:proofErr w:type="spellEnd"/>
+      <w:r>
+        <w:t xml:space="preserve">” function requires a </w:t>
+      </w:r>
+      <w:proofErr w:type="spellStart"/>
+      <w:r>
+        <w:t>filepath</w:t>
+      </w:r>
+      <w:proofErr w:type="spellEnd"/>
+      <w:r>
+        <w:t xml:space="preserve"> to be passed to it, and the .txt file must follow the format shown in </w:t>
+      </w:r>
+      <w:r>
+        <w:fldChar w:fldCharType="begin"/>
+      </w:r>
+      <w:r>
+        <w:instrText xml:space="preserve"> REF _Ref58150402 \h </w:instrText>
+      </w:r>
+      <w:r>
+        <w:fldChar w:fldCharType="separate"/>
+      </w:r>
+      <w:r>
+        <w:t xml:space="preserve">Figure </w:t>
+      </w:r>
+      <w:r>
+        <w:rPr>
+          <w:noProof/>
+        </w:rPr>
+        <w:t>3</w:t>
+      </w:r>
+      <w:r>
+        <w:fldChar w:fldCharType="end"/>
+      </w:r>
+      <w:r>
+        <w:t>.</w:t>
+      </w:r>
+    </w:p>
+    <w:p>
+      <w:pPr>
+        <w:keepNext/>
+        <w:jc w:val="center"/>
+      </w:pPr>
+      <w:r>
+        <w:rPr>
+          <w:noProof/>
+        </w:rPr>
+        <w:lastRenderedPageBreak/>
+        <w:drawing>
+          <wp:inline distT="0" distB="0" distL="0" distR="0" wp14:anchorId="3260A4C1" wp14:editId="69AEE862">
+            <wp:extent cx="5265985" cy="5113655"/>
+            <wp:effectExtent l="0" t="0" r="0" b="0"/>
+            <wp:docPr id="3" name="Picture 3"/>
+            <wp:cNvGraphicFramePr>
+              <a:graphicFrameLocks xmlns:a="http://schemas.openxmlformats.org/drawingml/2006/main" noChangeAspect="1"/>
+            </wp:cNvGraphicFramePr>
+            <a:graphic xmlns:a="http://schemas.openxmlformats.org/drawingml/2006/main">
+              <a:graphicData uri="http://schemas.openxmlformats.org/drawingml/2006/picture">
+                <pic:pic xmlns:pic="http://schemas.openxmlformats.org/drawingml/2006/picture">
+                  <pic:nvPicPr>
+                    <pic:cNvPr id="1" name=""/>
+                    <pic:cNvPicPr/>
+                  </pic:nvPicPr>
+                  <pic:blipFill>
+                    <a:blip r:embed="rId11"/>
+                    <a:stretch>
+                      <a:fillRect/>
+                    </a:stretch>
+                  </pic:blipFill>
+                  <pic:spPr>
+                    <a:xfrm>
+                      <a:off x="0" y="0"/>
+                      <a:ext cx="5269716" cy="5117278"/>
+                    </a:xfrm>
+                    <a:prstGeom prst="rect">
+                      <a:avLst/>
+                    </a:prstGeom>
+                  </pic:spPr>
+                </pic:pic>
+              </a:graphicData>
+            </a:graphic>
+          </wp:inline>
+        </w:drawing>
+      </w:r>
+    </w:p>
+    <w:p>
+      <w:pPr>
+        <w:pStyle w:val="Caption"/>
+        <w:jc w:val="center"/>
+      </w:pPr>
+      <w:bookmarkStart w:id="6" w:name="_Ref58150402"/>
+      <w:r>
+        <w:t xml:space="preserve">Figure </w:t>
+      </w:r>
+      <w:r>
+        <w:fldChar w:fldCharType="begin"/>
+      </w:r>
+      <w:r>
+        <w:instrText xml:space="preserve"> SEQ Figure \* ARABIC </w:instrText>
+      </w:r>
+      <w:r>
+        <w:fldChar w:fldCharType="separate"/>
+      </w:r>
+      <w:r>
+        <w:rPr>
+          <w:noProof/>
+        </w:rPr>
+        <w:t>3</w:t>
+      </w:r>
+      <w:r>
+        <w:fldChar w:fldCharType="end"/>
+      </w:r>
+      <w:bookmarkEnd w:id="6"/>
+      <w:r>
+        <w:t xml:space="preserve"> - Example of input file</w:t>
+      </w:r>
+    </w:p>
+    <w:p>
+      <w:pPr>
+        <w:jc w:val="both"/>
+      </w:pPr>
+    </w:p>
+    <w:p>
+      <w:pPr>
+        <w:jc w:val="both"/>
+      </w:pPr>
+      <w:r>
+        <w:t xml:space="preserve">The function reads in all the information and then finds the “bodies” and the “constraints” headings.  For the bodies, it then counts the number of “{“ to determine how many bodies will be read in.  I then create a list of the body object as described in </w:t>
+      </w:r>
+      <w:r>
+        <w:fldChar w:fldCharType="begin"/>
+      </w:r>
+      <w:r>
+        <w:instrText xml:space="preserve"> REF _Ref58149706 \h </w:instrText>
+      </w:r>
+      <w:r>
+        <w:fldChar w:fldCharType="separate"/>
+      </w:r>
+      <w:r>
+        <w:t xml:space="preserve">Figure </w:t>
+      </w:r>
+      <w:r>
+        <w:rPr>
+          <w:noProof/>
+        </w:rPr>
+        <w:t>2</w:t>
+      </w:r>
+      <w:r>
+        <w:fldChar w:fldCharType="end"/>
+      </w:r>
+      <w:r>
+        <w:t xml:space="preserve">. Looping through the bodies data, I use the “{“ and “}” to separate the information for the different bodies.  For each body, I create a list of dictionaries </w:t>
+      </w:r>
+      <w:r>
+        <w:t xml:space="preserve">that hold all of the body information listed in the input file such as “name”, “ID”, “mass”, etc.  </w:t>
+      </w:r>
+      <w:r>
+        <w:t xml:space="preserve">Then looping through the list of dictionaries I assign the correct information to the variable in the body object.  </w:t>
+      </w:r>
+      <w:r>
+        <w:t>The function returns a list of the body objects with length equal to the number of bodies in the system.</w:t>
+      </w:r>
+    </w:p>
+    <w:p>
+      <w:pPr>
+        <w:jc w:val="both"/>
+      </w:pPr>
+      <w:r>
+        <w:tab/>
+        <w:t>The constraints are read into Python in a similar manner as described for the bodies above.  The function that reads in the constraint information is titled “</w:t>
+      </w:r>
+      <w:proofErr w:type="spellStart"/>
+      <w:r>
+        <w:t>constraints_in</w:t>
+      </w:r>
+      <w:proofErr w:type="spellEnd"/>
+      <w:r>
+        <w:t>” and is also part of the “simEngine3D_dataload.py” Python script.  The “</w:t>
+      </w:r>
+      <w:proofErr w:type="spellStart"/>
+      <w:r>
+        <w:t>constraints_in</w:t>
+      </w:r>
+      <w:proofErr w:type="spellEnd"/>
+      <w:r>
+        <w:t xml:space="preserve">” file is passed a path to the input file and returns a list of constraint objects.  The constraint object contains all information regarding the constraint, and the class definition is shown in </w:t>
+      </w:r>
+      <w:r>
+        <w:fldChar w:fldCharType="begin"/>
+      </w:r>
+      <w:r>
+        <w:instrText xml:space="preserve"> REF _Ref58155876 \h </w:instrText>
+      </w:r>
+      <w:r>
+        <w:fldChar w:fldCharType="separate"/>
+      </w:r>
+      <w:r>
+        <w:t xml:space="preserve">Figure </w:t>
+      </w:r>
+      <w:r>
+        <w:rPr>
+          <w:noProof/>
+        </w:rPr>
+        <w:t>4</w:t>
+      </w:r>
+      <w:r>
+        <w:fldChar w:fldCharType="end"/>
+      </w:r>
+      <w:r>
+        <w:t>.</w:t>
+      </w:r>
+    </w:p>
+    <w:p>
+      <w:pPr>
+        <w:keepNext/>
+        <w:jc w:val="center"/>
+      </w:pPr>
+      <w:r>
+        <w:rPr>
+          <w:noProof/>
+        </w:rPr>
+        <w:lastRenderedPageBreak/>
+        <w:drawing>
+          <wp:inline distT="0" distB="0" distL="0" distR="0" wp14:anchorId="02D8E958" wp14:editId="567C744A">
+            <wp:extent cx="4057650" cy="2000250"/>
+            <wp:effectExtent l="0" t="0" r="0" b="0"/>
+            <wp:docPr id="4" name="Picture 4"/>
+            <wp:cNvGraphicFramePr>
+              <a:graphicFrameLocks xmlns:a="http://schemas.openxmlformats.org/drawingml/2006/main" noChangeAspect="1"/>
+            </wp:cNvGraphicFramePr>
+            <a:graphic xmlns:a="http://schemas.openxmlformats.org/drawingml/2006/main">
+              <a:graphicData uri="http://schemas.openxmlformats.org/drawingml/2006/picture">
+                <pic:pic xmlns:pic="http://schemas.openxmlformats.org/drawingml/2006/picture">
+                  <pic:nvPicPr>
+                    <pic:cNvPr id="1" name=""/>
+                    <pic:cNvPicPr/>
+                  </pic:nvPicPr>
+                  <pic:blipFill>
+                    <a:blip r:embed="rId12"/>
+                    <a:stretch>
+                      <a:fillRect/>
+                    </a:stretch>
+                  </pic:blipFill>
+                  <pic:spPr>
+                    <a:xfrm>
+                      <a:off x="0" y="0"/>
+                      <a:ext cx="4057650" cy="2000250"/>
+                    </a:xfrm>
+                    <a:prstGeom prst="rect">
+                      <a:avLst/>
+                    </a:prstGeom>
+                  </pic:spPr>
+                </pic:pic>
+              </a:graphicData>
+            </a:graphic>
+          </wp:inline>
+        </w:drawing>
+      </w:r>
+    </w:p>
+    <w:p>
+      <w:pPr>
+        <w:pStyle w:val="Caption"/>
+        <w:jc w:val="center"/>
+      </w:pPr>
+      <w:bookmarkStart w:id="7" w:name="_Ref58155876"/>
+      <w:r>
+        <w:t xml:space="preserve">Figure </w:t>
+      </w:r>
+      <w:r>
+        <w:fldChar w:fldCharType="begin"/>
+      </w:r>
+      <w:r>
+        <w:instrText xml:space="preserve"> SEQ Figure \* ARABIC </w:instrText>
+      </w:r>
+      <w:r>
+        <w:fldChar w:fldCharType="separate"/>
+      </w:r>
+      <w:r>
+        <w:rPr>
+          <w:noProof/>
+        </w:rPr>
+        <w:t>4</w:t>
+      </w:r>
+      <w:r>
+        <w:fldChar w:fldCharType="end"/>
+      </w:r>
+      <w:bookmarkEnd w:id="7"/>
+      <w:r>
+        <w:t xml:space="preserve"> - Definition of the constraint custom class</w:t>
+      </w:r>
+    </w:p>
+    <w:p>
+      <w:pPr>
+        <w:pStyle w:val="Heading3"/>
+      </w:pPr>
+      <w:r>
+        <w:t>3.2 Using the simEngine3D</w:t>
+      </w:r>
+      <w:r>
+        <w:t xml:space="preserve">  </w:t>
+      </w:r>
+    </w:p>
+    <w:p>
+      <w:pPr>
+        <w:jc w:val="both"/>
+      </w:pPr>
+      <w:r>
+        <w:t>To begin a simulation, I first create the “SYS” object.  I then pass that object, along the start time, end time,</w:t>
+      </w:r>
+      <w:r>
+        <w:t xml:space="preserve"> </w:t>
+      </w:r>
+      <w:r>
+        <w:t>time step</w:t>
+      </w:r>
+      <w:r>
+        <w:t xml:space="preserve">, and path to the input file </w:t>
+      </w:r>
+      <w:r>
+        <w:t xml:space="preserve">to one of the two analysis tools implemented thus far.  Those two options are inverse dynamics analysis and dynamic analysis.  </w:t>
+      </w:r>
+      <w:r>
+        <w:t xml:space="preserve">For example, </w:t>
+      </w:r>
+      <w:r>
+        <w:fldChar w:fldCharType="begin"/>
+      </w:r>
+      <w:r>
+        <w:instrText xml:space="preserve"> REF _Ref58159632 \h </w:instrText>
+      </w:r>
+      <w:r>
+        <w:fldChar w:fldCharType="separate"/>
+      </w:r>
+      <w:r>
+        <w:t xml:space="preserve">Figure </w:t>
+      </w:r>
+      <w:r>
+        <w:rPr>
+          <w:noProof/>
+        </w:rPr>
+        <w:t>5</w:t>
+      </w:r>
+      <w:r>
+        <w:fldChar w:fldCharType="end"/>
+      </w:r>
+      <w:r>
+        <w:t xml:space="preserve"> shows the first few lines of the inverse dynamics function.</w:t>
+      </w:r>
+    </w:p>
+    <w:p>
+      <w:pPr>
+        <w:keepNext/>
+        <w:jc w:val="center"/>
+      </w:pPr>
+      <w:r>
+        <w:rPr>
+          <w:noProof/>
+        </w:rPr>
+        <w:drawing>
+          <wp:inline distT="0" distB="0" distL="0" distR="0" wp14:anchorId="082B7FDE" wp14:editId="07D5223F">
+            <wp:extent cx="4619625" cy="1571625"/>
+            <wp:effectExtent l="0" t="0" r="9525" b="9525"/>
+            <wp:docPr id="5" name="Picture 5"/>
+            <wp:cNvGraphicFramePr>
+              <a:graphicFrameLocks xmlns:a="http://schemas.openxmlformats.org/drawingml/2006/main" noChangeAspect="1"/>
+            </wp:cNvGraphicFramePr>
+            <a:graphic xmlns:a="http://schemas.openxmlformats.org/drawingml/2006/main">
+              <a:graphicData uri="http://schemas.openxmlformats.org/drawingml/2006/picture">
+                <pic:pic xmlns:pic="http://schemas.openxmlformats.org/drawingml/2006/picture">
+                  <pic:nvPicPr>
+                    <pic:cNvPr id="1" name=""/>
+                    <pic:cNvPicPr/>
+                  </pic:nvPicPr>
+                  <pic:blipFill>
+                    <a:blip r:embed="rId13"/>
+                    <a:stretch>
+                      <a:fillRect/>
+                    </a:stretch>
+                  </pic:blipFill>
+                  <pic:spPr>
+                    <a:xfrm>
+                      <a:off x="0" y="0"/>
+                      <a:ext cx="4619625" cy="1571625"/>
+                    </a:xfrm>
+                    <a:prstGeom prst="rect">
+                      <a:avLst/>
+                    </a:prstGeom>
+                  </pic:spPr>
+                </pic:pic>
+              </a:graphicData>
+            </a:graphic>
+          </wp:inline>
+        </w:drawing>
+      </w:r>
+    </w:p>
+    <w:p>
+      <w:pPr>
+        <w:pStyle w:val="Caption"/>
+        <w:jc w:val="center"/>
+      </w:pPr>
+      <w:bookmarkStart w:id="8" w:name="_Ref58159632"/>
+      <w:r>
+        <w:t xml:space="preserve">Figure </w:t>
+      </w:r>
+      <w:r>
+        <w:fldChar w:fldCharType="begin"/>
+      </w:r>
+      <w:r>
+        <w:instrText xml:space="preserve"> SEQ Figure \* ARABIC </w:instrText>
+      </w:r>
+      <w:r>
+        <w:fldChar w:fldCharType="separate"/>
+      </w:r>
+      <w:r>
+        <w:rPr>
+          <w:noProof/>
+        </w:rPr>
+        <w:t>5</w:t>
+      </w:r>
+      <w:r>
+        <w:fldChar w:fldCharType="end"/>
+      </w:r>
+      <w:bookmarkEnd w:id="8"/>
+      <w:r>
+        <w:t xml:space="preserve"> - First few lines of inverse dynamics function</w:t>
+      </w:r>
+    </w:p>
+    <w:p>
+      <w:pPr>
+        <w:jc w:val="both"/>
+      </w:pPr>
+    </w:p>
+    <w:p>
+      <w:pPr>
+        <w:jc w:val="both"/>
+      </w:pPr>
+      <w:r>
+        <w:t xml:space="preserve">You can see that first I assign </w:t>
+      </w:r>
+      <w:proofErr w:type="spellStart"/>
+      <w:r>
+        <w:t>SYS.h</w:t>
+      </w:r>
+      <w:proofErr w:type="spellEnd"/>
+      <w:r>
+        <w:t xml:space="preserve"> to equal the inputted </w:t>
+      </w:r>
+      <w:proofErr w:type="spellStart"/>
+      <w:r>
+        <w:t>t_step</w:t>
+      </w:r>
+      <w:proofErr w:type="spellEnd"/>
+      <w:r>
+        <w:t>, then I calculate the number of steps and create an array of time for this solution.  Next I use the functions “</w:t>
+      </w:r>
+      <w:proofErr w:type="spellStart"/>
+      <w:r>
+        <w:t>data_file</w:t>
+      </w:r>
+      <w:proofErr w:type="spellEnd"/>
+      <w:r>
+        <w:t xml:space="preserve">” and “constraints” to read in the </w:t>
+      </w:r>
+      <w:r>
+        <w:t xml:space="preserve">bodies and constraints as described </w:t>
+      </w:r>
+      <w:r>
+        <w:t xml:space="preserve">in section 3.1.  </w:t>
+      </w:r>
+      <w:r>
+        <w:t xml:space="preserve">I then proceed with the inverse dynamics analysis steps outlined during lecture.  This includes solving for the accelerations using only the set of constraints, computing the LaGrange multipliers using the Newton-Euler form of the equations of motion, and finally computing the reaction forces/torques of the prescribed motion.  </w:t>
+      </w:r>
+      <w:r>
+        <w:t>All of this can be found in the “</w:t>
+      </w:r>
+      <w:proofErr w:type="spellStart"/>
+      <w:r>
+        <w:t>inverse_dynamics_analysis</w:t>
+      </w:r>
+      <w:proofErr w:type="spellEnd"/>
+      <w:r>
+        <w:t>” function included in the “simEngine3D.py” Python script.</w:t>
+      </w:r>
+    </w:p>
+    <w:p>
+      <w:pPr>
+        <w:jc w:val="both"/>
+      </w:pPr>
+      <w:r>
+        <w:tab/>
+      </w:r>
+      <w:r>
+        <w:t xml:space="preserve">I made use of a Pandas </w:t>
+      </w:r>
+      <w:proofErr w:type="spellStart"/>
+      <w:r>
         <w:t>DataFrame</w:t>
       </w:r>
       <w:proofErr w:type="spellEnd"/>
       <w:r>
-        <w:t xml:space="preserve"> structure to hold portions of my results as well. </w:t>
+        <w:t xml:space="preserve"> structure to hold portions </w:t>
+      </w:r>
+      <w:r>
+        <w:t xml:space="preserve">to facilitate easier plotting and interpreting of results.  </w:t>
       </w:r>
     </w:p>
     <w:p>
@@ -1278,7 +2194,7 @@
           <w:numId w:val="15"/>
         </w:numPr>
       </w:pPr>
-      <w:bookmarkStart w:id="2" w:name="_Toc531620939"/>
+      <w:bookmarkStart w:id="9" w:name="_Toc58159901"/>
       <w:r>
         <w:t xml:space="preserve">Overview of results. </w:t>
       </w:r>
@@ -1288,7 +2204,7 @@
       <w:r>
         <w:t xml:space="preserve"> of your project</w:t>
       </w:r>
-      <w:bookmarkEnd w:id="2"/>
+      <w:bookmarkEnd w:id="9"/>
     </w:p>
     <w:p>
       <w:pPr>
@@ -1336,14 +2252,14 @@
           <w:numId w:val="15"/>
         </w:numPr>
       </w:pPr>
-      <w:bookmarkStart w:id="3" w:name="_Toc531620940"/>
+      <w:bookmarkStart w:id="10" w:name="_Toc58159902"/>
       <w:r>
         <w:t>Deliverables</w:t>
       </w:r>
       <w:r>
         <w:t>:</w:t>
       </w:r>
-      <w:bookmarkEnd w:id="3"/>
+      <w:bookmarkEnd w:id="10"/>
       <w:r>
         <w:t xml:space="preserve"> </w:t>
       </w:r>
@@ -1402,7 +2318,6 @@
           <w:sz w:val="24"/>
           <w:szCs w:val="24"/>
         </w:rPr>
-        <w:lastRenderedPageBreak/>
         <w:t>On multi-student teams, each team member should submit a final report</w:t>
       </w:r>
       <w:r>
@@ -1536,11 +2451,11 @@
           <w:numId w:val="15"/>
         </w:numPr>
       </w:pPr>
-      <w:bookmarkStart w:id="4" w:name="_Toc531620941"/>
+      <w:bookmarkStart w:id="11" w:name="_Toc58159903"/>
       <w:r>
         <w:t>Conclusions and Future Work</w:t>
       </w:r>
-      <w:bookmarkEnd w:id="4"/>
+      <w:bookmarkEnd w:id="11"/>
     </w:p>
     <w:p>
       <w:pPr>
@@ -1564,14 +2479,14 @@
           <w:rFonts w:ascii="Times New Roman" w:hAnsi="Times New Roman" w:cs="Times New Roman"/>
         </w:rPr>
       </w:pPr>
-      <w:bookmarkStart w:id="5" w:name="_Toc531620942"/>
+      <w:bookmarkStart w:id="12" w:name="_Toc58159904"/>
       <w:r>
         <w:rPr>
           <w:rFonts w:ascii="Times New Roman" w:hAnsi="Times New Roman" w:cs="Times New Roman"/>
         </w:rPr>
         <w:t>References</w:t>
       </w:r>
-      <w:bookmarkEnd w:id="5"/>
+      <w:bookmarkEnd w:id="12"/>
     </w:p>
     <w:p>
       <w:r>
@@ -1603,7 +2518,7 @@
       </w:pPr>
     </w:p>
     <w:sectPr>
-      <w:footerReference w:type="default" r:id="rId8"/>
+      <w:footerReference w:type="default" r:id="rId14"/>
       <w:pgSz w:w="12240" w:h="15840"/>
       <w:pgMar w:top="1440" w:right="900" w:bottom="1440" w:left="900" w:header="720" w:footer="720" w:gutter="0"/>
       <w:cols w:space="720"/>
@@ -4767,4 +5682,16 @@
     </a:ext>
   </a:extLst>
 </a:theme>
+</file>
+
+<file path=customXml/item1.xml><?xml version="1.0" encoding="utf-8"?>
+<b:Sources xmlns:b="http://schemas.openxmlformats.org/officeDocument/2006/bibliography" xmlns="http://schemas.openxmlformats.org/officeDocument/2006/bibliography" SelectedStyle="\APASixthEditionOfficeOnline.xsl" StyleName="APA" Version="6"/>
+</file>
+
+<file path=customXml/itemProps1.xml><?xml version="1.0" encoding="utf-8"?>
+<ds:datastoreItem xmlns:ds="http://schemas.openxmlformats.org/officeDocument/2006/customXml" ds:itemID="{434C3BCC-81FE-4B9D-8483-3456948705B1}">
+  <ds:schemaRefs>
+    <ds:schemaRef ds:uri="http://schemas.openxmlformats.org/officeDocument/2006/bibliography"/>
+  </ds:schemaRefs>
+</ds:datastoreItem>
 </file>
</xml_diff>

<commit_message>
cleaning up for final submital
</commit_message>
<xml_diff>
--- a/me751LoganRapp.docx
+++ b/me751LoganRapp.docx
@@ -498,7 +498,7 @@
       <w:r>
         <w:fldChar w:fldCharType="separate"/>
       </w:r>
-      <w:hyperlink w:anchor="_Toc58159897" w:history="1">
+      <w:hyperlink w:anchor="_Toc58312891" w:history="1">
         <w:r>
           <w:rPr>
             <w:rStyle w:val="Hyperlink"/>
@@ -541,7 +541,7 @@
             <w:noProof/>
             <w:webHidden/>
           </w:rPr>
-          <w:instrText xml:space="preserve"> PAGEREF _Toc58159897 \h </w:instrText>
+          <w:instrText xml:space="preserve"> PAGEREF _Toc58312891 \h </w:instrText>
         </w:r>
         <w:r>
           <w:rPr>
@@ -586,7 +586,7 @@
           <w:szCs w:val="22"/>
         </w:rPr>
       </w:pPr>
-      <w:hyperlink w:anchor="_Toc58159898" w:history="1">
+      <w:hyperlink w:anchor="_Toc58312892" w:history="1">
         <w:r>
           <w:rPr>
             <w:rStyle w:val="Hyperlink"/>
@@ -629,7 +629,7 @@
             <w:noProof/>
             <w:webHidden/>
           </w:rPr>
-          <w:instrText xml:space="preserve"> PAGEREF _Toc58159898 \h </w:instrText>
+          <w:instrText xml:space="preserve"> PAGEREF _Toc58312892 \h </w:instrText>
         </w:r>
         <w:r>
           <w:rPr>
@@ -674,7 +674,7 @@
           <w:szCs w:val="22"/>
         </w:rPr>
       </w:pPr>
-      <w:hyperlink w:anchor="_Toc58159899" w:history="1">
+      <w:hyperlink w:anchor="_Toc58312893" w:history="1">
         <w:r>
           <w:rPr>
             <w:rStyle w:val="Hyperlink"/>
@@ -717,7 +717,7 @@
             <w:noProof/>
             <w:webHidden/>
           </w:rPr>
-          <w:instrText xml:space="preserve"> PAGEREF _Toc58159899 \h </w:instrText>
+          <w:instrText xml:space="preserve"> PAGEREF _Toc58312893 \h </w:instrText>
         </w:r>
         <w:r>
           <w:rPr>
@@ -761,7 +761,7 @@
           <w:szCs w:val="22"/>
         </w:rPr>
       </w:pPr>
-      <w:hyperlink w:anchor="_Toc58159900" w:history="1">
+      <w:hyperlink w:anchor="_Toc58312894" w:history="1">
         <w:r>
           <w:rPr>
             <w:rStyle w:val="Hyperlink"/>
@@ -788,7 +788,7 @@
             <w:noProof/>
             <w:webHidden/>
           </w:rPr>
-          <w:instrText xml:space="preserve"> PAGEREF _Toc58159900 \h </w:instrText>
+          <w:instrText xml:space="preserve"> PAGEREF _Toc58312894 \h </w:instrText>
         </w:r>
         <w:r>
           <w:rPr>
@@ -821,9 +821,8 @@
     </w:p>
     <w:p>
       <w:pPr>
-        <w:pStyle w:val="TOC1"/>
-        <w:tabs>
-          <w:tab w:val="left" w:pos="480"/>
+        <w:pStyle w:val="TOC3"/>
+        <w:tabs>
           <w:tab w:val="right" w:leader="dot" w:pos="10430"/>
         </w:tabs>
         <w:rPr>
@@ -833,39 +832,23 @@
           <w:szCs w:val="22"/>
         </w:rPr>
       </w:pPr>
-      <w:hyperlink w:anchor="_Toc58159901" w:history="1">
+      <w:hyperlink w:anchor="_Toc58312895" w:history="1">
         <w:r>
           <w:rPr>
             <w:rStyle w:val="Hyperlink"/>
             <w:noProof/>
           </w:rPr>
-          <w:t>4.</w:t>
-        </w:r>
-        <w:r>
-          <w:rPr>
-            <w:rFonts w:asciiTheme="minorHAnsi" w:eastAsiaTheme="minorEastAsia" w:hAnsiTheme="minorHAnsi" w:cstheme="minorBidi"/>
-            <w:noProof/>
-            <w:sz w:val="22"/>
-            <w:szCs w:val="22"/>
+          <w:t>3.2 Using the simEngine3D</w:t>
+        </w:r>
+        <w:r>
+          <w:rPr>
+            <w:noProof/>
+            <w:webHidden/>
           </w:rPr>
           <w:tab/>
         </w:r>
         <w:r>
           <w:rPr>
-            <w:rStyle w:val="Hyperlink"/>
-            <w:noProof/>
-          </w:rPr>
-          <w:t>Overview of results. Demonstration of your project</w:t>
-        </w:r>
-        <w:r>
-          <w:rPr>
-            <w:noProof/>
-            <w:webHidden/>
-          </w:rPr>
-          <w:tab/>
-        </w:r>
-        <w:r>
-          <w:rPr>
             <w:noProof/>
             <w:webHidden/>
           </w:rPr>
@@ -876,7 +859,7 @@
             <w:noProof/>
             <w:webHidden/>
           </w:rPr>
-          <w:instrText xml:space="preserve"> PAGEREF _Toc58159901 \h </w:instrText>
+          <w:instrText xml:space="preserve"> PAGEREF _Toc58312895 \h </w:instrText>
         </w:r>
         <w:r>
           <w:rPr>
@@ -921,13 +904,13 @@
           <w:szCs w:val="22"/>
         </w:rPr>
       </w:pPr>
-      <w:hyperlink w:anchor="_Toc58159902" w:history="1">
+      <w:hyperlink w:anchor="_Toc58312896" w:history="1">
         <w:r>
           <w:rPr>
             <w:rStyle w:val="Hyperlink"/>
             <w:noProof/>
           </w:rPr>
-          <w:t>5.</w:t>
+          <w:t>4.</w:t>
         </w:r>
         <w:r>
           <w:rPr>
@@ -943,7 +926,7 @@
             <w:rStyle w:val="Hyperlink"/>
             <w:noProof/>
           </w:rPr>
-          <w:t>Deliverables:</w:t>
+          <w:t>Overview of results. Demonstration of your project</w:t>
         </w:r>
         <w:r>
           <w:rPr>
@@ -964,7 +947,7 @@
             <w:noProof/>
             <w:webHidden/>
           </w:rPr>
-          <w:instrText xml:space="preserve"> PAGEREF _Toc58159902 \h </w:instrText>
+          <w:instrText xml:space="preserve"> PAGEREF _Toc58312896 \h </w:instrText>
         </w:r>
         <w:r>
           <w:rPr>
@@ -1009,13 +992,13 @@
           <w:szCs w:val="22"/>
         </w:rPr>
       </w:pPr>
-      <w:hyperlink w:anchor="_Toc58159903" w:history="1">
+      <w:hyperlink w:anchor="_Toc58312897" w:history="1">
         <w:r>
           <w:rPr>
             <w:rStyle w:val="Hyperlink"/>
             <w:noProof/>
           </w:rPr>
-          <w:t>6.</w:t>
+          <w:t>5.</w:t>
         </w:r>
         <w:r>
           <w:rPr>
@@ -1031,7 +1014,7 @@
             <w:rStyle w:val="Hyperlink"/>
             <w:noProof/>
           </w:rPr>
-          <w:t>Conclusions and Future Work</w:t>
+          <w:t>Deliverables:</w:t>
         </w:r>
         <w:r>
           <w:rPr>
@@ -1052,7 +1035,7 @@
             <w:noProof/>
             <w:webHidden/>
           </w:rPr>
-          <w:instrText xml:space="preserve"> PAGEREF _Toc58159903 \h </w:instrText>
+          <w:instrText xml:space="preserve"> PAGEREF _Toc58312897 \h </w:instrText>
         </w:r>
         <w:r>
           <w:rPr>
@@ -1087,6 +1070,7 @@
       <w:pPr>
         <w:pStyle w:val="TOC1"/>
         <w:tabs>
+          <w:tab w:val="left" w:pos="480"/>
           <w:tab w:val="right" w:leader="dot" w:pos="10430"/>
         </w:tabs>
         <w:rPr>
@@ -1096,12 +1080,99 @@
           <w:szCs w:val="22"/>
         </w:rPr>
       </w:pPr>
-      <w:hyperlink w:anchor="_Toc58159904" w:history="1">
+      <w:hyperlink w:anchor="_Toc58312898" w:history="1">
         <w:r>
           <w:rPr>
             <w:rStyle w:val="Hyperlink"/>
             <w:noProof/>
           </w:rPr>
+          <w:t>6.</w:t>
+        </w:r>
+        <w:r>
+          <w:rPr>
+            <w:rFonts w:asciiTheme="minorHAnsi" w:eastAsiaTheme="minorEastAsia" w:hAnsiTheme="minorHAnsi" w:cstheme="minorBidi"/>
+            <w:noProof/>
+            <w:sz w:val="22"/>
+            <w:szCs w:val="22"/>
+          </w:rPr>
+          <w:tab/>
+        </w:r>
+        <w:r>
+          <w:rPr>
+            <w:rStyle w:val="Hyperlink"/>
+            <w:noProof/>
+          </w:rPr>
+          <w:t>Conclusions and Future Work</w:t>
+        </w:r>
+        <w:r>
+          <w:rPr>
+            <w:noProof/>
+            <w:webHidden/>
+          </w:rPr>
+          <w:tab/>
+        </w:r>
+        <w:r>
+          <w:rPr>
+            <w:noProof/>
+            <w:webHidden/>
+          </w:rPr>
+          <w:fldChar w:fldCharType="begin"/>
+        </w:r>
+        <w:r>
+          <w:rPr>
+            <w:noProof/>
+            <w:webHidden/>
+          </w:rPr>
+          <w:instrText xml:space="preserve"> PAGEREF _Toc58312898 \h </w:instrText>
+        </w:r>
+        <w:r>
+          <w:rPr>
+            <w:noProof/>
+            <w:webHidden/>
+          </w:rPr>
+        </w:r>
+        <w:r>
+          <w:rPr>
+            <w:noProof/>
+            <w:webHidden/>
+          </w:rPr>
+          <w:fldChar w:fldCharType="separate"/>
+        </w:r>
+        <w:r>
+          <w:rPr>
+            <w:noProof/>
+            <w:webHidden/>
+          </w:rPr>
+          <w:t>8</w:t>
+        </w:r>
+        <w:r>
+          <w:rPr>
+            <w:noProof/>
+            <w:webHidden/>
+          </w:rPr>
+          <w:fldChar w:fldCharType="end"/>
+        </w:r>
+      </w:hyperlink>
+    </w:p>
+    <w:p>
+      <w:pPr>
+        <w:pStyle w:val="TOC1"/>
+        <w:tabs>
+          <w:tab w:val="right" w:leader="dot" w:pos="10430"/>
+        </w:tabs>
+        <w:rPr>
+          <w:rFonts w:asciiTheme="minorHAnsi" w:eastAsiaTheme="minorEastAsia" w:hAnsiTheme="minorHAnsi" w:cstheme="minorBidi"/>
+          <w:noProof/>
+          <w:sz w:val="22"/>
+          <w:szCs w:val="22"/>
+        </w:rPr>
+      </w:pPr>
+      <w:hyperlink w:anchor="_Toc58312899" w:history="1">
+        <w:r>
+          <w:rPr>
+            <w:rStyle w:val="Hyperlink"/>
+            <w:noProof/>
+          </w:rPr>
           <w:t>References</w:t>
         </w:r>
         <w:r>
@@ -1123,7 +1194,7 @@
             <w:noProof/>
             <w:webHidden/>
           </w:rPr>
-          <w:instrText xml:space="preserve"> PAGEREF _Toc58159904 \h </w:instrText>
+          <w:instrText xml:space="preserve"> PAGEREF _Toc58312899 \h </w:instrText>
         </w:r>
         <w:r>
           <w:rPr>
@@ -1177,7 +1248,7 @@
           <w:numId w:val="15"/>
         </w:numPr>
       </w:pPr>
-      <w:bookmarkStart w:id="0" w:name="_Toc58159897"/>
+      <w:bookmarkStart w:id="0" w:name="_Toc58312891"/>
       <w:r>
         <w:lastRenderedPageBreak/>
         <w:t>General information</w:t>
@@ -1229,7 +1300,15 @@
         </w:numPr>
       </w:pPr>
       <w:r>
-        <w:t>I am not interested in releasing my code as open source code.</w:t>
+        <w:t xml:space="preserve">I am not interested in releasing my code as </w:t>
+      </w:r>
+      <w:proofErr w:type="gramStart"/>
+      <w:r>
+        <w:t>open source</w:t>
+      </w:r>
+      <w:proofErr w:type="gramEnd"/>
+      <w:r>
+        <w:t xml:space="preserve"> code.</w:t>
       </w:r>
     </w:p>
     <w:p/>
@@ -1241,7 +1320,7 @@
           <w:numId w:val="15"/>
         </w:numPr>
       </w:pPr>
-      <w:bookmarkStart w:id="1" w:name="_Toc58159898"/>
+      <w:bookmarkStart w:id="1" w:name="_Toc58312892"/>
       <w:r>
         <w:t xml:space="preserve">Problem </w:t>
       </w:r>
@@ -1353,7 +1432,21 @@
         <w:rPr>
           <w:color w:val="4472C4" w:themeColor="accent1"/>
         </w:rPr>
-        <w:t>xplain why you chose to work on this project. For instance, if it’s work related, explain in rough terms what the big process is, and what part you’re trying to take care of.</w:t>
+        <w:t xml:space="preserve">xplain why you chose to work on this project. For instance, if it’s </w:t>
+      </w:r>
+      <w:proofErr w:type="gramStart"/>
+      <w:r>
+        <w:rPr>
+          <w:color w:val="4472C4" w:themeColor="accent1"/>
+        </w:rPr>
+        <w:t>work</w:t>
+      </w:r>
+      <w:proofErr w:type="gramEnd"/>
+      <w:r>
+        <w:rPr>
+          <w:color w:val="4472C4" w:themeColor="accent1"/>
+        </w:rPr>
+        <w:t xml:space="preserve"> related, explain in rough terms what the big process is, and what part you’re trying to take care of.</w:t>
       </w:r>
     </w:p>
     <w:p>
@@ -1369,7 +1462,7 @@
           <w:numId w:val="15"/>
         </w:numPr>
       </w:pPr>
-      <w:bookmarkStart w:id="2" w:name="_Toc58159899"/>
+      <w:bookmarkStart w:id="2" w:name="_Toc58312893"/>
       <w:r>
         <w:t>Solution description</w:t>
       </w:r>
@@ -1380,7 +1473,7 @@
         <w:pStyle w:val="Heading3"/>
         <w:ind w:firstLine="360"/>
       </w:pPr>
-      <w:bookmarkStart w:id="3" w:name="_Toc58159900"/>
+      <w:bookmarkStart w:id="3" w:name="_Toc58312894"/>
       <w:r>
         <w:t>3.1 System object &amp; body/constraint information</w:t>
       </w:r>
@@ -1414,7 +1507,13 @@
         <w:t>I used a custom python class definition</w:t>
       </w:r>
       <w:r>
-        <w:t>, I call it “SYS”,</w:t>
+        <w:t>, I call it “</w:t>
+      </w:r>
+      <w:r>
+        <w:t>sys</w:t>
+      </w:r>
+      <w:r>
+        <w:t>”,</w:t>
       </w:r>
       <w:r>
         <w:t xml:space="preserve"> to hold all the components of the problem and the results.</w:t>
@@ -1510,24 +1609,14 @@
       <w:r>
         <w:t xml:space="preserve">Figure </w:t>
       </w:r>
-      <w:r>
-        <w:fldChar w:fldCharType="begin"/>
-      </w:r>
-      <w:r>
-        <w:instrText xml:space="preserve"> SEQ Figure \* ARABIC </w:instrText>
-      </w:r>
-      <w:r>
-        <w:fldChar w:fldCharType="separate"/>
-      </w:r>
-      <w:r>
-        <w:rPr>
-          <w:noProof/>
-        </w:rPr>
-        <w:t>1</w:t>
-      </w:r>
-      <w:r>
-        <w:fldChar w:fldCharType="end"/>
-      </w:r>
+      <w:fldSimple w:instr=" SEQ Figure \* ARABIC ">
+        <w:r>
+          <w:rPr>
+            <w:noProof/>
+          </w:rPr>
+          <w:t>1</w:t>
+        </w:r>
+      </w:fldSimple>
       <w:bookmarkEnd w:id="4"/>
       <w:r>
         <w:t xml:space="preserve"> - Definition of custom class to hold information related to the simulation</w:t>
@@ -1535,8 +1624,13 @@
     </w:p>
     <w:p/>
     <w:p>
-      <w:r>
-        <w:t>I’ve created a .txt file input system in order to facilitate inputting the body and constraint information.  The file parser function I use is call “</w:t>
+      <w:proofErr w:type="gramStart"/>
+      <w:r>
+        <w:t>I’ve</w:t>
+      </w:r>
+      <w:proofErr w:type="gramEnd"/>
+      <w:r>
+        <w:t xml:space="preserve"> created a .txt file input system in order to facilitate inputting the body and constraint information.  The file parser function I use is call “</w:t>
       </w:r>
       <w:proofErr w:type="spellStart"/>
       <w:r>
@@ -1627,24 +1721,14 @@
       <w:r>
         <w:t xml:space="preserve">Figure </w:t>
       </w:r>
-      <w:r>
-        <w:fldChar w:fldCharType="begin"/>
-      </w:r>
-      <w:r>
-        <w:instrText xml:space="preserve"> SEQ Figure \* ARABIC </w:instrText>
-      </w:r>
-      <w:r>
-        <w:fldChar w:fldCharType="separate"/>
-      </w:r>
-      <w:r>
-        <w:rPr>
-          <w:noProof/>
-        </w:rPr>
-        <w:t>2</w:t>
-      </w:r>
-      <w:r>
-        <w:fldChar w:fldCharType="end"/>
-      </w:r>
+      <w:fldSimple w:instr=" SEQ Figure \* ARABIC ">
+        <w:r>
+          <w:rPr>
+            <w:noProof/>
+          </w:rPr>
+          <w:t>2</w:t>
+        </w:r>
+      </w:fldSimple>
       <w:bookmarkEnd w:id="5"/>
       <w:r>
         <w:t xml:space="preserve"> - Definition of custom class to hold body information</w:t>
@@ -1759,67 +1843,81 @@
       <w:r>
         <w:t xml:space="preserve">Figure </w:t>
       </w:r>
+      <w:fldSimple w:instr=" SEQ Figure \* ARABIC ">
+        <w:r>
+          <w:rPr>
+            <w:noProof/>
+          </w:rPr>
+          <w:t>3</w:t>
+        </w:r>
+      </w:fldSimple>
+      <w:bookmarkEnd w:id="6"/>
+      <w:r>
+        <w:t xml:space="preserve"> - Example of input file</w:t>
+      </w:r>
+    </w:p>
+    <w:p>
+      <w:pPr>
+        <w:jc w:val="both"/>
+      </w:pPr>
+    </w:p>
+    <w:p>
+      <w:pPr>
+        <w:jc w:val="both"/>
+      </w:pPr>
+      <w:r>
+        <w:t>The function reads in all the information and then finds the “bodies” and the “constraints” headings.  For the bodies, it then counts the number of “</w:t>
+      </w:r>
+      <w:proofErr w:type="gramStart"/>
+      <w:r>
+        <w:t>{“ to</w:t>
+      </w:r>
+      <w:proofErr w:type="gramEnd"/>
+      <w:r>
+        <w:t xml:space="preserve"> determine how many bodies will be read in.  I then create a list of the body object as described in </w:t>
+      </w:r>
       <w:r>
         <w:fldChar w:fldCharType="begin"/>
       </w:r>
       <w:r>
-        <w:instrText xml:space="preserve"> SEQ Figure \* ARABIC </w:instrText>
+        <w:instrText xml:space="preserve"> REF _Ref58149706 \h </w:instrText>
       </w:r>
       <w:r>
         <w:fldChar w:fldCharType="separate"/>
       </w:r>
       <w:r>
+        <w:t xml:space="preserve">Figure </w:t>
+      </w:r>
+      <w:r>
         <w:rPr>
           <w:noProof/>
         </w:rPr>
-        <w:t>3</w:t>
+        <w:t>2</w:t>
       </w:r>
       <w:r>
         <w:fldChar w:fldCharType="end"/>
       </w:r>
-      <w:bookmarkEnd w:id="6"/>
-      <w:r>
-        <w:t xml:space="preserve"> - Example of input file</w:t>
-      </w:r>
-    </w:p>
-    <w:p>
-      <w:pPr>
-        <w:jc w:val="both"/>
-      </w:pPr>
-    </w:p>
-    <w:p>
-      <w:pPr>
-        <w:jc w:val="both"/>
-      </w:pPr>
-      <w:r>
-        <w:t xml:space="preserve">The function reads in all the information and then finds the “bodies” and the “constraints” headings.  For the bodies, it then counts the number of “{“ to determine how many bodies will be read in.  I then create a list of the body object as described in </w:t>
-      </w:r>
-      <w:r>
-        <w:fldChar w:fldCharType="begin"/>
-      </w:r>
-      <w:r>
-        <w:instrText xml:space="preserve"> REF _Ref58149706 \h </w:instrText>
-      </w:r>
-      <w:r>
-        <w:fldChar w:fldCharType="separate"/>
-      </w:r>
-      <w:r>
-        <w:t xml:space="preserve">Figure </w:t>
-      </w:r>
-      <w:r>
-        <w:rPr>
-          <w:noProof/>
-        </w:rPr>
-        <w:t>2</w:t>
-      </w:r>
-      <w:r>
-        <w:fldChar w:fldCharType="end"/>
-      </w:r>
-      <w:r>
-        <w:t xml:space="preserve">. Looping through the bodies data, I use the “{“ and “}” to separate the information for the different bodies.  For each body, I create a list of dictionaries </w:t>
-      </w:r>
-      <w:r>
-        <w:t xml:space="preserve">that hold all of the body information listed in the input file such as “name”, “ID”, “mass”, etc.  </w:t>
+      <w:r>
+        <w:t>. Looping through the bodies data, I use the “</w:t>
+      </w:r>
+      <w:proofErr w:type="gramStart"/>
+      <w:r>
+        <w:t>{“ and</w:t>
+      </w:r>
+      <w:proofErr w:type="gramEnd"/>
+      <w:r>
+        <w:t xml:space="preserve"> “}” to separate the information for the different bodies.  For each body, I create a list of dictionaries </w:t>
+      </w:r>
+      <w:r>
+        <w:t xml:space="preserve">that hold </w:t>
+      </w:r>
+      <w:proofErr w:type="gramStart"/>
+      <w:r>
+        <w:t>all of</w:t>
+      </w:r>
+      <w:proofErr w:type="gramEnd"/>
+      <w:r>
+        <w:t xml:space="preserve"> the body information listed in the input file such as “name”, “ID”, “mass”, etc.  </w:t>
       </w:r>
       <w:r>
         <w:t xml:space="preserve">Then looping through the list of dictionaries I assign the correct information to the variable in the body object.  </w:t>
@@ -1933,24 +2031,14 @@
       <w:r>
         <w:t xml:space="preserve">Figure </w:t>
       </w:r>
-      <w:r>
-        <w:fldChar w:fldCharType="begin"/>
-      </w:r>
-      <w:r>
-        <w:instrText xml:space="preserve"> SEQ Figure \* ARABIC </w:instrText>
-      </w:r>
-      <w:r>
-        <w:fldChar w:fldCharType="separate"/>
-      </w:r>
-      <w:r>
-        <w:rPr>
-          <w:noProof/>
-        </w:rPr>
-        <w:t>4</w:t>
-      </w:r>
-      <w:r>
-        <w:fldChar w:fldCharType="end"/>
-      </w:r>
+      <w:fldSimple w:instr=" SEQ Figure \* ARABIC ">
+        <w:r>
+          <w:rPr>
+            <w:noProof/>
+          </w:rPr>
+          <w:t>4</w:t>
+        </w:r>
+      </w:fldSimple>
       <w:bookmarkEnd w:id="7"/>
       <w:r>
         <w:t xml:space="preserve"> - Definition of the constraint custom class</w:t>
@@ -1960,9 +2048,11 @@
       <w:pPr>
         <w:pStyle w:val="Heading3"/>
       </w:pPr>
+      <w:bookmarkStart w:id="8" w:name="_Toc58312895"/>
       <w:r>
         <w:t>3.2 Using the simEngine3D</w:t>
       </w:r>
+      <w:bookmarkEnd w:id="8"/>
       <w:r>
         <w:t xml:space="preserve">  </w:t>
       </w:r>
@@ -2065,29 +2155,19 @@
         <w:pStyle w:val="Caption"/>
         <w:jc w:val="center"/>
       </w:pPr>
-      <w:bookmarkStart w:id="8" w:name="_Ref58159632"/>
+      <w:bookmarkStart w:id="9" w:name="_Ref58159632"/>
       <w:r>
         <w:t xml:space="preserve">Figure </w:t>
       </w:r>
-      <w:r>
-        <w:fldChar w:fldCharType="begin"/>
-      </w:r>
-      <w:r>
-        <w:instrText xml:space="preserve"> SEQ Figure \* ARABIC </w:instrText>
-      </w:r>
-      <w:r>
-        <w:fldChar w:fldCharType="separate"/>
-      </w:r>
-      <w:r>
-        <w:rPr>
-          <w:noProof/>
-        </w:rPr>
-        <w:t>5</w:t>
-      </w:r>
-      <w:r>
-        <w:fldChar w:fldCharType="end"/>
-      </w:r>
-      <w:bookmarkEnd w:id="8"/>
+      <w:fldSimple w:instr=" SEQ Figure \* ARABIC ">
+        <w:r>
+          <w:rPr>
+            <w:noProof/>
+          </w:rPr>
+          <w:t>5</w:t>
+        </w:r>
+      </w:fldSimple>
+      <w:bookmarkEnd w:id="9"/>
       <w:r>
         <w:t xml:space="preserve"> - First few lines of inverse dynamics function</w:t>
       </w:r>
@@ -2118,7 +2198,15 @@
       </w:r>
       <w:proofErr w:type="spellEnd"/>
       <w:r>
-        <w:t>, then I calculate the number of steps and create an array of time for this solution.  Next I use the functions “</w:t>
+        <w:t xml:space="preserve">, then I calculate the number of steps and create an array of time for this solution.  </w:t>
+      </w:r>
+      <w:proofErr w:type="gramStart"/>
+      <w:r>
+        <w:t>Next</w:t>
+      </w:r>
+      <w:proofErr w:type="gramEnd"/>
+      <w:r>
+        <w:t xml:space="preserve"> I use the functions “</w:t>
       </w:r>
       <w:proofErr w:type="spellStart"/>
       <w:r>
@@ -2167,22 +2255,37 @@
       </w:r>
       <w:proofErr w:type="spellStart"/>
       <w:r>
-        <w:t>inverse_dynamics_analysis</w:t>
+        <w:t>inverse_dynamics_</w:t>
+      </w:r>
+      <w:proofErr w:type="gramStart"/>
+      <w:r>
+        <w:t>analysis</w:t>
       </w:r>
       <w:proofErr w:type="spellEnd"/>
       <w:r>
-        <w:t xml:space="preserve">” for the first several lines.  </w:t>
-      </w:r>
-    </w:p>
-    <w:p>
-      <w:pPr>
-        <w:jc w:val="both"/>
-      </w:pPr>
-      <w:r>
-        <w:tab/>
-      </w:r>
-      <w:r>
-        <w:t xml:space="preserve">I made use of a Pandas </w:t>
+        <w:t>”</w:t>
+      </w:r>
+      <w:proofErr w:type="gramEnd"/>
+      <w:r>
+        <w:t xml:space="preserve"> for the first several lines</w:t>
+      </w:r>
+      <w:r>
+        <w:t xml:space="preserve"> but utilizes the BDF method to solve the differential algebraic equations</w:t>
+      </w:r>
+      <w:r>
+        <w:t>.</w:t>
+      </w:r>
+      <w:r>
+        <w:t xml:space="preserve"> </w:t>
+      </w:r>
+      <w:r>
+        <w:t xml:space="preserve">I </w:t>
+      </w:r>
+      <w:r>
+        <w:t xml:space="preserve">have </w:t>
+      </w:r>
+      <w:r>
+        <w:t xml:space="preserve">made use of a Pandas </w:t>
       </w:r>
       <w:proofErr w:type="spellStart"/>
       <w:r>
@@ -2193,7 +2296,18 @@
         <w:t xml:space="preserve"> structure to hold portions </w:t>
       </w:r>
       <w:r>
-        <w:t xml:space="preserve">to facilitate easier plotting and interpreting of results.  </w:t>
+        <w:t xml:space="preserve">of the solution - </w:t>
+      </w:r>
+      <w:proofErr w:type="gramStart"/>
+      <w:r>
+        <w:t>I’m</w:t>
+      </w:r>
+      <w:proofErr w:type="gramEnd"/>
+      <w:r>
+        <w:t xml:space="preserve"> not sure if this was a good idea or not.  It makes it easy to store and retrieve data based on column names and indexing, but just dealing with arrays might be faster</w:t>
+      </w:r>
+      <w:r>
+        <w:t>.</w:t>
       </w:r>
     </w:p>
     <w:p>
@@ -2219,7 +2333,7 @@
           <w:numId w:val="15"/>
         </w:numPr>
       </w:pPr>
-      <w:bookmarkStart w:id="9" w:name="_Toc58159901"/>
+      <w:bookmarkStart w:id="10" w:name="_Toc58312896"/>
       <w:r>
         <w:lastRenderedPageBreak/>
         <w:t xml:space="preserve">Overview of results. </w:t>
@@ -2230,7 +2344,7 @@
       <w:r>
         <w:t xml:space="preserve"> of your project</w:t>
       </w:r>
-      <w:bookmarkEnd w:id="9"/>
+      <w:bookmarkEnd w:id="10"/>
     </w:p>
     <w:p>
       <w:pPr>
@@ -2239,54 +2353,301 @@
           <w:color w:val="4472C4" w:themeColor="accent1"/>
         </w:rPr>
       </w:pPr>
-      <w:r>
-        <w:rPr>
-          <w:color w:val="4472C4" w:themeColor="accent1"/>
-        </w:rPr>
-        <w:t>Explain here what you obtained, explained why the results are good/bad. This is the place where you talk about the outcomes o</w:t>
-      </w:r>
-      <w:r>
-        <w:rPr>
-          <w:color w:val="4472C4" w:themeColor="accent1"/>
-        </w:rPr>
-        <w:t>f your Final Project effort. It i</w:t>
-      </w:r>
-      <w:r>
-        <w:rPr>
-          <w:color w:val="4472C4" w:themeColor="accent1"/>
-        </w:rPr>
-        <w:t>s not the end of the world if your code doesn’t work as anticipated. Explain here how far you</w:t>
-      </w:r>
-      <w:r>
-        <w:rPr>
-          <w:color w:val="4472C4" w:themeColor="accent1"/>
-        </w:rPr>
-        <w:t xml:space="preserve"> have </w:t>
-      </w:r>
-      <w:r>
-        <w:rPr>
-          <w:color w:val="4472C4" w:themeColor="accent1"/>
-        </w:rPr>
-        <w:t>made it.</w:t>
-      </w:r>
     </w:p>
     <w:p>
       <w:pPr>
         <w:jc w:val="both"/>
-        <w:rPr>
-          <w:color w:val="4472C4" w:themeColor="accent1"/>
-        </w:rPr>
-      </w:pPr>
+      </w:pPr>
+      <w:proofErr w:type="gramStart"/>
+      <w:r>
+        <w:t>I’ve</w:t>
+      </w:r>
+      <w:proofErr w:type="gramEnd"/>
+      <w:r>
+        <w:t xml:space="preserve"> included here some results from using my simEngine3D code for a couple of homework problems.  First, I re-did HW7 P1 using the new code.  It can be found in my git repo under Homework/Fixes.  When run, it will output a plot of reaction torque which was calculated using the inverse dynamics function of my simEngine3D code. </w:t>
+      </w:r>
+      <w:r>
+        <w:fldChar w:fldCharType="begin"/>
+      </w:r>
+      <w:r>
+        <w:instrText xml:space="preserve"> REF _Ref58358221 \h </w:instrText>
+      </w:r>
+      <w:r>
+        <w:fldChar w:fldCharType="separate"/>
+      </w:r>
+      <w:r>
+        <w:t xml:space="preserve">Figure </w:t>
+      </w:r>
+      <w:r>
+        <w:rPr>
+          <w:noProof/>
+        </w:rPr>
+        <w:t>6</w:t>
+      </w:r>
+      <w:r>
+        <w:fldChar w:fldCharType="end"/>
+      </w:r>
+      <w:r>
+        <w:t xml:space="preserve"> shows the plot of reaction torque.</w:t>
+      </w:r>
     </w:p>
     <w:p>
       <w:pPr>
         <w:jc w:val="both"/>
       </w:pPr>
-      <w:r>
-        <w:rPr>
-          <w:color w:val="4472C4" w:themeColor="accent1"/>
-        </w:rPr>
-        <w:t>Most often, you have a comparison against sequential code, perhaps via a scaling analysis. Make sure you include plots and/or tables to show your results.</w:t>
+    </w:p>
+    <w:p>
+      <w:pPr>
+        <w:keepNext/>
+        <w:jc w:val="center"/>
+      </w:pPr>
+      <w:r>
+        <w:rPr>
+          <w:noProof/>
+        </w:rPr>
+        <w:drawing>
+          <wp:inline distT="0" distB="0" distL="0" distR="0" wp14:anchorId="06F92445" wp14:editId="40CE1518">
+            <wp:extent cx="6629400" cy="3998595"/>
+            <wp:effectExtent l="0" t="0" r="0" b="1905"/>
+            <wp:docPr id="7" name="Picture 7"/>
+            <wp:cNvGraphicFramePr>
+              <a:graphicFrameLocks xmlns:a="http://schemas.openxmlformats.org/drawingml/2006/main" noChangeAspect="1"/>
+            </wp:cNvGraphicFramePr>
+            <a:graphic xmlns:a="http://schemas.openxmlformats.org/drawingml/2006/main">
+              <a:graphicData uri="http://schemas.openxmlformats.org/drawingml/2006/picture">
+                <pic:pic xmlns:pic="http://schemas.openxmlformats.org/drawingml/2006/picture">
+                  <pic:nvPicPr>
+                    <pic:cNvPr id="1" name=""/>
+                    <pic:cNvPicPr/>
+                  </pic:nvPicPr>
+                  <pic:blipFill>
+                    <a:blip r:embed="rId14"/>
+                    <a:stretch>
+                      <a:fillRect/>
+                    </a:stretch>
+                  </pic:blipFill>
+                  <pic:spPr>
+                    <a:xfrm>
+                      <a:off x="0" y="0"/>
+                      <a:ext cx="6629400" cy="3998595"/>
+                    </a:xfrm>
+                    <a:prstGeom prst="rect">
+                      <a:avLst/>
+                    </a:prstGeom>
+                  </pic:spPr>
+                </pic:pic>
+              </a:graphicData>
+            </a:graphic>
+          </wp:inline>
+        </w:drawing>
+      </w:r>
+    </w:p>
+    <w:p>
+      <w:pPr>
+        <w:pStyle w:val="Caption"/>
+        <w:jc w:val="center"/>
+      </w:pPr>
+      <w:bookmarkStart w:id="11" w:name="_Ref58358221"/>
+      <w:r>
+        <w:t xml:space="preserve">Figure </w:t>
+      </w:r>
+      <w:fldSimple w:instr=" SEQ Figure \* ARABIC ">
+        <w:r>
+          <w:rPr>
+            <w:noProof/>
+          </w:rPr>
+          <w:t>6</w:t>
+        </w:r>
+      </w:fldSimple>
+      <w:bookmarkEnd w:id="11"/>
+      <w:r>
+        <w:t xml:space="preserve"> - Reaction Torque result from HW7 P1.</w:t>
+      </w:r>
+    </w:p>
+    <w:p>
+      <w:pPr>
+        <w:jc w:val="both"/>
+      </w:pPr>
+      <w:r>
+        <w:t xml:space="preserve">This result was consistent with the </w:t>
+      </w:r>
+      <w:r>
+        <w:t>reference solution</w:t>
+      </w:r>
+      <w:r>
+        <w:t xml:space="preserve"> provided </w:t>
+      </w:r>
+      <w:r>
+        <w:t xml:space="preserve">for </w:t>
+      </w:r>
+      <w:proofErr w:type="gramStart"/>
+      <w:r>
+        <w:t>HW7,</w:t>
+      </w:r>
+      <w:proofErr w:type="gramEnd"/>
+      <w:r>
+        <w:t xml:space="preserve"> thus I have high confidence in the accuracy.  My simulation for this problem took ~113 seconds which was more than double the ~49 seconds the reference code took to solve.  I have not had an opportunity to optimize any of my code and there is likely room for significant improvements.  </w:t>
+      </w:r>
+    </w:p>
+    <w:p>
+      <w:pPr>
+        <w:jc w:val="both"/>
+      </w:pPr>
+      <w:r>
+        <w:tab/>
+      </w:r>
+      <w:proofErr w:type="gramStart"/>
+      <w:r>
+        <w:t>Next</w:t>
+      </w:r>
+      <w:proofErr w:type="gramEnd"/>
+      <w:r>
+        <w:t xml:space="preserve"> I used HW8 P2, the double pendulum, to test the dynamic analysis portion of my code.  An image of the double pendulum is shown in </w:t>
+      </w:r>
+      <w:r>
+        <w:fldChar w:fldCharType="begin"/>
+      </w:r>
+      <w:r>
+        <w:instrText xml:space="preserve"> REF _Ref58359558 \h </w:instrText>
+      </w:r>
+      <w:r>
+        <w:fldChar w:fldCharType="separate"/>
+      </w:r>
+      <w:r>
+        <w:t xml:space="preserve">Figure </w:t>
+      </w:r>
+      <w:r>
+        <w:rPr>
+          <w:noProof/>
+        </w:rPr>
+        <w:t>7</w:t>
+      </w:r>
+      <w:r>
+        <w:fldChar w:fldCharType="end"/>
+      </w:r>
+      <w:r>
+        <w:t>.</w:t>
+      </w:r>
+    </w:p>
+    <w:p>
+      <w:pPr>
+        <w:keepNext/>
+        <w:jc w:val="center"/>
+      </w:pPr>
+      <w:r>
+        <w:rPr>
+          <w:noProof/>
+        </w:rPr>
+        <w:lastRenderedPageBreak/>
+        <w:drawing>
+          <wp:inline distT="0" distB="0" distL="0" distR="0" wp14:anchorId="4602ED00" wp14:editId="794AE5E0">
+            <wp:extent cx="3333750" cy="3324225"/>
+            <wp:effectExtent l="0" t="0" r="0" b="9525"/>
+            <wp:docPr id="9" name="Picture 9"/>
+            <wp:cNvGraphicFramePr>
+              <a:graphicFrameLocks xmlns:a="http://schemas.openxmlformats.org/drawingml/2006/main" noChangeAspect="1"/>
+            </wp:cNvGraphicFramePr>
+            <a:graphic xmlns:a="http://schemas.openxmlformats.org/drawingml/2006/main">
+              <a:graphicData uri="http://schemas.openxmlformats.org/drawingml/2006/picture">
+                <pic:pic xmlns:pic="http://schemas.openxmlformats.org/drawingml/2006/picture">
+                  <pic:nvPicPr>
+                    <pic:cNvPr id="1" name=""/>
+                    <pic:cNvPicPr/>
+                  </pic:nvPicPr>
+                  <pic:blipFill>
+                    <a:blip r:embed="rId15"/>
+                    <a:stretch>
+                      <a:fillRect/>
+                    </a:stretch>
+                  </pic:blipFill>
+                  <pic:spPr>
+                    <a:xfrm>
+                      <a:off x="0" y="0"/>
+                      <a:ext cx="3333750" cy="3324225"/>
+                    </a:xfrm>
+                    <a:prstGeom prst="rect">
+                      <a:avLst/>
+                    </a:prstGeom>
+                  </pic:spPr>
+                </pic:pic>
+              </a:graphicData>
+            </a:graphic>
+          </wp:inline>
+        </w:drawing>
+      </w:r>
+    </w:p>
+    <w:p>
+      <w:pPr>
+        <w:pStyle w:val="Caption"/>
+        <w:jc w:val="center"/>
+      </w:pPr>
+      <w:bookmarkStart w:id="12" w:name="_Ref58359558"/>
+      <w:r>
+        <w:t xml:space="preserve">Figure </w:t>
+      </w:r>
+      <w:fldSimple w:instr=" SEQ Figure \* ARABIC ">
+        <w:r>
+          <w:rPr>
+            <w:noProof/>
+          </w:rPr>
+          <w:t>7</w:t>
+        </w:r>
+      </w:fldSimple>
+      <w:bookmarkEnd w:id="12"/>
+      <w:r>
+        <w:t xml:space="preserve"> – Double Pendulum diagram from HW8 P2</w:t>
+      </w:r>
+    </w:p>
+    <w:p/>
+    <w:p/>
+    <w:p>
+      <w:pPr>
+        <w:jc w:val="both"/>
+      </w:pPr>
+    </w:p>
+    <w:p>
+      <w:pPr>
+        <w:jc w:val="both"/>
+      </w:pPr>
+      <w:r>
+        <w:rPr>
+          <w:noProof/>
+        </w:rPr>
+        <w:drawing>
+          <wp:inline distT="0" distB="0" distL="0" distR="0" wp14:anchorId="769FFE86" wp14:editId="39FDE132">
+            <wp:extent cx="6629400" cy="4001770"/>
+            <wp:effectExtent l="0" t="0" r="0" b="0"/>
+            <wp:docPr id="8" name="Picture 8"/>
+            <wp:cNvGraphicFramePr>
+              <a:graphicFrameLocks xmlns:a="http://schemas.openxmlformats.org/drawingml/2006/main" noChangeAspect="1"/>
+            </wp:cNvGraphicFramePr>
+            <a:graphic xmlns:a="http://schemas.openxmlformats.org/drawingml/2006/main">
+              <a:graphicData uri="http://schemas.openxmlformats.org/drawingml/2006/picture">
+                <pic:pic xmlns:pic="http://schemas.openxmlformats.org/drawingml/2006/picture">
+                  <pic:nvPicPr>
+                    <pic:cNvPr id="1" name=""/>
+                    <pic:cNvPicPr/>
+                  </pic:nvPicPr>
+                  <pic:blipFill>
+                    <a:blip r:embed="rId16"/>
+                    <a:stretch>
+                      <a:fillRect/>
+                    </a:stretch>
+                  </pic:blipFill>
+                  <pic:spPr>
+                    <a:xfrm>
+                      <a:off x="0" y="0"/>
+                      <a:ext cx="6629400" cy="4001770"/>
+                    </a:xfrm>
+                    <a:prstGeom prst="rect">
+                      <a:avLst/>
+                    </a:prstGeom>
+                  </pic:spPr>
+                </pic:pic>
+              </a:graphicData>
+            </a:graphic>
+          </wp:inline>
+        </w:drawing>
       </w:r>
     </w:p>
     <w:p>
@@ -2302,14 +2663,15 @@
           <w:numId w:val="15"/>
         </w:numPr>
       </w:pPr>
-      <w:bookmarkStart w:id="10" w:name="_Toc58159902"/>
-      <w:r>
+      <w:bookmarkStart w:id="13" w:name="_Toc58312897"/>
+      <w:r>
+        <w:lastRenderedPageBreak/>
         <w:t>Deliverables</w:t>
       </w:r>
       <w:r>
         <w:t>:</w:t>
       </w:r>
-      <w:bookmarkEnd w:id="10"/>
+      <w:bookmarkEnd w:id="13"/>
       <w:r>
         <w:t xml:space="preserve"> </w:t>
       </w:r>
@@ -2317,11 +2679,20 @@
     <w:p>
       <w:pPr>
         <w:jc w:val="both"/>
-      </w:pPr>
-      <w:r>
+        <w:rPr>
+          <w:color w:val="4472C4" w:themeColor="accent1"/>
+        </w:rPr>
+      </w:pPr>
+      <w:r>
+        <w:rPr>
+          <w:color w:val="4472C4" w:themeColor="accent1"/>
+        </w:rPr>
         <w:t xml:space="preserve">Discuss what is delivered for this Final Project. </w:t>
       </w:r>
       <w:r>
+        <w:rPr>
+          <w:color w:val="4472C4" w:themeColor="accent1"/>
+        </w:rPr>
         <w:t>Important points:</w:t>
       </w:r>
     </w:p>
@@ -2335,6 +2706,7 @@
         <w:jc w:val="both"/>
         <w:rPr>
           <w:rFonts w:ascii="Times New Roman" w:eastAsia="Times New Roman" w:hAnsi="Times New Roman" w:cs="Times New Roman"/>
+          <w:color w:val="4472C4" w:themeColor="accent1"/>
           <w:sz w:val="24"/>
           <w:szCs w:val="24"/>
         </w:rPr>
@@ -2342,6 +2714,7 @@
       <w:r>
         <w:rPr>
           <w:rFonts w:ascii="Times New Roman" w:eastAsia="Times New Roman" w:hAnsi="Times New Roman" w:cs="Times New Roman"/>
+          <w:color w:val="4472C4" w:themeColor="accent1"/>
           <w:sz w:val="24"/>
           <w:szCs w:val="24"/>
         </w:rPr>
@@ -2358,6 +2731,7 @@
         <w:jc w:val="both"/>
         <w:rPr>
           <w:rFonts w:ascii="Times New Roman" w:eastAsia="Times New Roman" w:hAnsi="Times New Roman" w:cs="Times New Roman"/>
+          <w:color w:val="4472C4" w:themeColor="accent1"/>
           <w:sz w:val="24"/>
           <w:szCs w:val="24"/>
         </w:rPr>
@@ -2365,6 +2739,7 @@
       <w:r>
         <w:rPr>
           <w:rFonts w:ascii="Times New Roman" w:eastAsia="Times New Roman" w:hAnsi="Times New Roman" w:cs="Times New Roman"/>
+          <w:color w:val="4472C4" w:themeColor="accent1"/>
           <w:sz w:val="24"/>
           <w:szCs w:val="24"/>
         </w:rPr>
@@ -2373,6 +2748,7 @@
       <w:r>
         <w:rPr>
           <w:rFonts w:ascii="Times New Roman" w:eastAsia="Times New Roman" w:hAnsi="Times New Roman" w:cs="Times New Roman"/>
+          <w:color w:val="4472C4" w:themeColor="accent1"/>
           <w:sz w:val="24"/>
           <w:szCs w:val="24"/>
         </w:rPr>
@@ -2381,6 +2757,7 @@
       <w:r>
         <w:rPr>
           <w:rFonts w:ascii="Times New Roman" w:eastAsia="Times New Roman" w:hAnsi="Times New Roman" w:cs="Times New Roman"/>
+          <w:color w:val="4472C4" w:themeColor="accent1"/>
           <w:sz w:val="24"/>
           <w:szCs w:val="24"/>
         </w:rPr>
@@ -2397,6 +2774,7 @@
         <w:jc w:val="both"/>
         <w:rPr>
           <w:rFonts w:ascii="Times New Roman" w:eastAsia="Times New Roman" w:hAnsi="Times New Roman" w:cs="Times New Roman"/>
+          <w:color w:val="4472C4" w:themeColor="accent1"/>
           <w:sz w:val="24"/>
           <w:szCs w:val="24"/>
         </w:rPr>
@@ -2404,6 +2782,7 @@
       <w:r>
         <w:rPr>
           <w:rFonts w:ascii="Times New Roman" w:eastAsia="Times New Roman" w:hAnsi="Times New Roman" w:cs="Times New Roman"/>
+          <w:color w:val="4472C4" w:themeColor="accent1"/>
           <w:sz w:val="24"/>
           <w:szCs w:val="24"/>
         </w:rPr>
@@ -2412,6 +2791,7 @@
       <w:r>
         <w:rPr>
           <w:rFonts w:ascii="Times New Roman" w:eastAsia="Times New Roman" w:hAnsi="Times New Roman" w:cs="Times New Roman"/>
+          <w:color w:val="4472C4" w:themeColor="accent1"/>
           <w:sz w:val="24"/>
           <w:szCs w:val="24"/>
         </w:rPr>
@@ -2420,6 +2800,7 @@
       <w:r>
         <w:rPr>
           <w:rFonts w:ascii="Times New Roman" w:eastAsia="Times New Roman" w:hAnsi="Times New Roman" w:cs="Times New Roman"/>
+          <w:color w:val="4472C4" w:themeColor="accent1"/>
           <w:sz w:val="24"/>
           <w:szCs w:val="24"/>
         </w:rPr>
@@ -2429,6 +2810,7 @@
       <w:r>
         <w:rPr>
           <w:rFonts w:ascii="Consolas" w:eastAsia="Times New Roman" w:hAnsi="Consolas" w:cs="Times New Roman"/>
+          <w:color w:val="4472C4" w:themeColor="accent1"/>
           <w:sz w:val="24"/>
           <w:szCs w:val="24"/>
         </w:rPr>
@@ -2438,6 +2820,7 @@
       <w:r>
         <w:rPr>
           <w:rFonts w:ascii="Times New Roman" w:eastAsia="Times New Roman" w:hAnsi="Times New Roman" w:cs="Times New Roman"/>
+          <w:color w:val="4472C4" w:themeColor="accent1"/>
           <w:sz w:val="24"/>
           <w:szCs w:val="24"/>
         </w:rPr>
@@ -2446,6 +2829,7 @@
       <w:r>
         <w:rPr>
           <w:rFonts w:ascii="Times New Roman" w:eastAsia="Times New Roman" w:hAnsi="Times New Roman" w:cs="Times New Roman"/>
+          <w:color w:val="4472C4" w:themeColor="accent1"/>
           <w:sz w:val="24"/>
           <w:szCs w:val="24"/>
         </w:rPr>
@@ -2454,6 +2838,7 @@
       <w:r>
         <w:rPr>
           <w:rFonts w:ascii="Times New Roman" w:eastAsia="Times New Roman" w:hAnsi="Times New Roman" w:cs="Times New Roman"/>
+          <w:color w:val="4472C4" w:themeColor="accent1"/>
           <w:sz w:val="24"/>
           <w:szCs w:val="24"/>
         </w:rPr>
@@ -2470,6 +2855,7 @@
         <w:jc w:val="both"/>
         <w:rPr>
           <w:rFonts w:ascii="Times New Roman" w:eastAsia="Times New Roman" w:hAnsi="Times New Roman" w:cs="Times New Roman"/>
+          <w:color w:val="4472C4" w:themeColor="accent1"/>
           <w:sz w:val="24"/>
           <w:szCs w:val="24"/>
         </w:rPr>
@@ -2477,10 +2863,47 @@
       <w:r>
         <w:rPr>
           <w:rFonts w:ascii="Times New Roman" w:eastAsia="Times New Roman" w:hAnsi="Times New Roman" w:cs="Times New Roman"/>
+          <w:color w:val="4472C4" w:themeColor="accent1"/>
           <w:sz w:val="24"/>
           <w:szCs w:val="24"/>
         </w:rPr>
         <w:t>If we cannot run your code, explain why that is the case</w:t>
+      </w:r>
+    </w:p>
+    <w:p>
+      <w:pPr>
+        <w:ind w:left="1080"/>
+        <w:jc w:val="both"/>
+        <w:rPr>
+          <w:color w:val="4472C4" w:themeColor="accent1"/>
+        </w:rPr>
+      </w:pPr>
+    </w:p>
+    <w:p>
+      <w:pPr>
+        <w:jc w:val="both"/>
+        <w:rPr>
+          <w:color w:val="4472C4" w:themeColor="accent1"/>
+        </w:rPr>
+      </w:pPr>
+    </w:p>
+    <w:p>
+      <w:pPr>
+        <w:jc w:val="both"/>
+      </w:pPr>
+      <w:r>
+        <w:t>This report will be uploaded to canvas and will also be available in my git repo.  My git repo contains the functions needed to us</w:t>
+      </w:r>
+    </w:p>
+    <w:p>
+      <w:pPr>
+        <w:jc w:val="both"/>
+      </w:pPr>
+      <w:r>
+        <w:t xml:space="preserve">The Python code was developed using Spyder </w:t>
+      </w:r>
+      <w:r>
+        <w:t xml:space="preserve">4.1.5.  I foolishly upgraded my Anaconda distribution at the beginning of December and had to spend hours fixing my environments so my existing code would work. Everything seems to be working with Python 3.7.9.  I would suggest running my code in an editor like Spyder, but the example problems can be run from the command line as well.  </w:t>
       </w:r>
     </w:p>
     <w:p>
@@ -2501,11 +2924,11 @@
           <w:numId w:val="15"/>
         </w:numPr>
       </w:pPr>
-      <w:bookmarkStart w:id="11" w:name="_Toc58159903"/>
+      <w:bookmarkStart w:id="14" w:name="_Toc58312898"/>
       <w:r>
         <w:t>Conclusions and Future Work</w:t>
       </w:r>
-      <w:bookmarkEnd w:id="11"/>
+      <w:bookmarkEnd w:id="14"/>
     </w:p>
     <w:p>
       <w:pPr>
@@ -2529,21 +2952,29 @@
           <w:rFonts w:ascii="Times New Roman" w:hAnsi="Times New Roman" w:cs="Times New Roman"/>
         </w:rPr>
       </w:pPr>
-      <w:bookmarkStart w:id="12" w:name="_Toc58159904"/>
+      <w:bookmarkStart w:id="15" w:name="_Toc58312899"/>
       <w:r>
         <w:rPr>
           <w:rFonts w:ascii="Times New Roman" w:hAnsi="Times New Roman" w:cs="Times New Roman"/>
         </w:rPr>
         <w:t>References</w:t>
       </w:r>
-      <w:bookmarkEnd w:id="12"/>
+      <w:bookmarkEnd w:id="15"/>
     </w:p>
     <w:p>
       <w:r>
         <w:t xml:space="preserve">[1] </w:t>
       </w:r>
       <w:r>
-        <w:t>Make sure to give credit where it’s due.</w:t>
+        <w:t xml:space="preserve">Make sure to give credit where </w:t>
+      </w:r>
+      <w:proofErr w:type="gramStart"/>
+      <w:r>
+        <w:t>it’s</w:t>
+      </w:r>
+      <w:proofErr w:type="gramEnd"/>
+      <w:r>
+        <w:t xml:space="preserve"> due.</w:t>
       </w:r>
     </w:p>
     <w:p>
@@ -2568,7 +2999,7 @@
       </w:pPr>
     </w:p>
     <w:sectPr>
-      <w:footerReference w:type="default" r:id="rId14"/>
+      <w:footerReference w:type="default" r:id="rId17"/>
       <w:pgSz w:w="12240" w:h="15840"/>
       <w:pgMar w:top="1440" w:right="900" w:bottom="1440" w:left="900" w:header="720" w:footer="720" w:gutter="0"/>
       <w:cols w:space="720"/>
@@ -5436,6 +5867,15 @@
       <w:shd w:val="clear" w:color="auto" w:fill="E1DFDD"/>
     </w:rPr>
   </w:style>
+  <w:style w:type="character" w:styleId="FollowedHyperlink">
+    <w:name w:val="FollowedHyperlink"/>
+    <w:basedOn w:val="DefaultParagraphFont"/>
+    <w:rsid w:val="00EA115D"/>
+    <w:rPr>
+      <w:color w:val="954F72" w:themeColor="followedHyperlink"/>
+      <w:u w:val="single"/>
+    </w:rPr>
+  </w:style>
 </w:styles>
 </file>
 

</xml_diff>

<commit_message>
clean up for final upload
</commit_message>
<xml_diff>
--- a/me751LoganRapp.docx
+++ b/me751LoganRapp.docx
@@ -431,10 +431,19 @@
         <w:t xml:space="preserve"> 3D – that is used to simulate multibody dynamic problems.</w:t>
       </w:r>
     </w:p>
-    <w:p>
-      <w:pPr>
-        <w:jc w:val="center"/>
-      </w:pPr>
+    <w:p/>
+    <w:p>
+      <w:r>
+        <w:t xml:space="preserve">Link to </w:t>
+      </w:r>
+      <w:proofErr w:type="spellStart"/>
+      <w:r>
+        <w:t>github</w:t>
+      </w:r>
+      <w:proofErr w:type="spellEnd"/>
+      <w:r>
+        <w:t xml:space="preserve"> repo:</w:t>
+      </w:r>
       <w:r>
         <w:br/>
       </w:r>
@@ -443,7 +452,19 @@
           <w:rPr>
             <w:rStyle w:val="Hyperlink"/>
           </w:rPr>
-          <w:t>https://github.com/lrapp/simEngine3D</w:t>
+          <w:t>https://github.c</w:t>
+        </w:r>
+        <w:r>
+          <w:rPr>
+            <w:rStyle w:val="Hyperlink"/>
+          </w:rPr>
+          <w:t>o</w:t>
+        </w:r>
+        <w:r>
+          <w:rPr>
+            <w:rStyle w:val="Hyperlink"/>
+          </w:rPr>
+          <w:t>m/lrapp/simEngine3D</w:t>
         </w:r>
       </w:hyperlink>
     </w:p>
@@ -504,7 +525,7 @@
       <w:r>
         <w:fldChar w:fldCharType="separate"/>
       </w:r>
-      <w:hyperlink w:anchor="_Toc58312891" w:history="1">
+      <w:hyperlink w:anchor="_Toc58576512" w:history="1">
         <w:r>
           <w:rPr>
             <w:rStyle w:val="Hyperlink"/>
@@ -547,7 +568,7 @@
             <w:noProof/>
             <w:webHidden/>
           </w:rPr>
-          <w:instrText xml:space="preserve"> PAGEREF _Toc58312891 \h </w:instrText>
+          <w:instrText xml:space="preserve"> PAGEREF _Toc58576512 \h </w:instrText>
         </w:r>
         <w:r>
           <w:rPr>
@@ -592,7 +613,7 @@
           <w:szCs w:val="22"/>
         </w:rPr>
       </w:pPr>
-      <w:hyperlink w:anchor="_Toc58312892" w:history="1">
+      <w:hyperlink w:anchor="_Toc58576513" w:history="1">
         <w:r>
           <w:rPr>
             <w:rStyle w:val="Hyperlink"/>
@@ -635,7 +656,7 @@
             <w:noProof/>
             <w:webHidden/>
           </w:rPr>
-          <w:instrText xml:space="preserve"> PAGEREF _Toc58312892 \h </w:instrText>
+          <w:instrText xml:space="preserve"> PAGEREF _Toc58576513 \h </w:instrText>
         </w:r>
         <w:r>
           <w:rPr>
@@ -680,7 +701,7 @@
           <w:szCs w:val="22"/>
         </w:rPr>
       </w:pPr>
-      <w:hyperlink w:anchor="_Toc58312893" w:history="1">
+      <w:hyperlink w:anchor="_Toc58576514" w:history="1">
         <w:r>
           <w:rPr>
             <w:rStyle w:val="Hyperlink"/>
@@ -723,7 +744,7 @@
             <w:noProof/>
             <w:webHidden/>
           </w:rPr>
-          <w:instrText xml:space="preserve"> PAGEREF _Toc58312893 \h </w:instrText>
+          <w:instrText xml:space="preserve"> PAGEREF _Toc58576514 \h </w:instrText>
         </w:r>
         <w:r>
           <w:rPr>
@@ -767,7 +788,7 @@
           <w:szCs w:val="22"/>
         </w:rPr>
       </w:pPr>
-      <w:hyperlink w:anchor="_Toc58312894" w:history="1">
+      <w:hyperlink w:anchor="_Toc58576515" w:history="1">
         <w:r>
           <w:rPr>
             <w:rStyle w:val="Hyperlink"/>
@@ -794,7 +815,7 @@
             <w:noProof/>
             <w:webHidden/>
           </w:rPr>
-          <w:instrText xml:space="preserve"> PAGEREF _Toc58312894 \h </w:instrText>
+          <w:instrText xml:space="preserve"> PAGEREF _Toc58576515 \h </w:instrText>
         </w:r>
         <w:r>
           <w:rPr>
@@ -838,7 +859,7 @@
           <w:szCs w:val="22"/>
         </w:rPr>
       </w:pPr>
-      <w:hyperlink w:anchor="_Toc58312895" w:history="1">
+      <w:hyperlink w:anchor="_Toc58576516" w:history="1">
         <w:r>
           <w:rPr>
             <w:rStyle w:val="Hyperlink"/>
@@ -865,7 +886,7 @@
             <w:noProof/>
             <w:webHidden/>
           </w:rPr>
-          <w:instrText xml:space="preserve"> PAGEREF _Toc58312895 \h </w:instrText>
+          <w:instrText xml:space="preserve"> PAGEREF _Toc58576516 \h </w:instrText>
         </w:r>
         <w:r>
           <w:rPr>
@@ -910,7 +931,7 @@
           <w:szCs w:val="22"/>
         </w:rPr>
       </w:pPr>
-      <w:hyperlink w:anchor="_Toc58312896" w:history="1">
+      <w:hyperlink w:anchor="_Toc58576517" w:history="1">
         <w:r>
           <w:rPr>
             <w:rStyle w:val="Hyperlink"/>
@@ -953,7 +974,7 @@
             <w:noProof/>
             <w:webHidden/>
           </w:rPr>
-          <w:instrText xml:space="preserve"> PAGEREF _Toc58312896 \h </w:instrText>
+          <w:instrText xml:space="preserve"> PAGEREF _Toc58576517 \h </w:instrText>
         </w:r>
         <w:r>
           <w:rPr>
@@ -998,7 +1019,7 @@
           <w:szCs w:val="22"/>
         </w:rPr>
       </w:pPr>
-      <w:hyperlink w:anchor="_Toc58312897" w:history="1">
+      <w:hyperlink w:anchor="_Toc58576518" w:history="1">
         <w:r>
           <w:rPr>
             <w:rStyle w:val="Hyperlink"/>
@@ -1041,7 +1062,7 @@
             <w:noProof/>
             <w:webHidden/>
           </w:rPr>
-          <w:instrText xml:space="preserve"> PAGEREF _Toc58312897 \h </w:instrText>
+          <w:instrText xml:space="preserve"> PAGEREF _Toc58576518 \h </w:instrText>
         </w:r>
         <w:r>
           <w:rPr>
@@ -1061,7 +1082,7 @@
             <w:noProof/>
             <w:webHidden/>
           </w:rPr>
-          <w:t>8</w:t>
+          <w:t>10</w:t>
         </w:r>
         <w:r>
           <w:rPr>
@@ -1086,7 +1107,7 @@
           <w:szCs w:val="22"/>
         </w:rPr>
       </w:pPr>
-      <w:hyperlink w:anchor="_Toc58312898" w:history="1">
+      <w:hyperlink w:anchor="_Toc58576519" w:history="1">
         <w:r>
           <w:rPr>
             <w:rStyle w:val="Hyperlink"/>
@@ -1129,7 +1150,7 @@
             <w:noProof/>
             <w:webHidden/>
           </w:rPr>
-          <w:instrText xml:space="preserve"> PAGEREF _Toc58312898 \h </w:instrText>
+          <w:instrText xml:space="preserve"> PAGEREF _Toc58576519 \h </w:instrText>
         </w:r>
         <w:r>
           <w:rPr>
@@ -1149,7 +1170,7 @@
             <w:noProof/>
             <w:webHidden/>
           </w:rPr>
-          <w:t>8</w:t>
+          <w:t>11</w:t>
         </w:r>
         <w:r>
           <w:rPr>
@@ -1173,7 +1194,7 @@
           <w:szCs w:val="22"/>
         </w:rPr>
       </w:pPr>
-      <w:hyperlink w:anchor="_Toc58312899" w:history="1">
+      <w:hyperlink w:anchor="_Toc58576520" w:history="1">
         <w:r>
           <w:rPr>
             <w:rStyle w:val="Hyperlink"/>
@@ -1200,7 +1221,7 @@
             <w:noProof/>
             <w:webHidden/>
           </w:rPr>
-          <w:instrText xml:space="preserve"> PAGEREF _Toc58312899 \h </w:instrText>
+          <w:instrText xml:space="preserve"> PAGEREF _Toc58576520 \h </w:instrText>
         </w:r>
         <w:r>
           <w:rPr>
@@ -1220,7 +1241,7 @@
             <w:noProof/>
             <w:webHidden/>
           </w:rPr>
-          <w:t>8</w:t>
+          <w:t>11</w:t>
         </w:r>
         <w:r>
           <w:rPr>
@@ -1254,7 +1275,7 @@
           <w:numId w:val="15"/>
         </w:numPr>
       </w:pPr>
-      <w:bookmarkStart w:id="0" w:name="_Toc58312891"/>
+      <w:bookmarkStart w:id="0" w:name="_Toc58576512"/>
       <w:r>
         <w:lastRenderedPageBreak/>
         <w:t>General information</w:t>
@@ -1294,7 +1315,19 @@
         </w:numPr>
       </w:pPr>
       <w:r>
-        <w:t>Individuals working on the Final Project: Logan Rapp</w:t>
+        <w:t xml:space="preserve">Individuals working on the Final Project: </w:t>
+      </w:r>
+    </w:p>
+    <w:p>
+      <w:pPr>
+        <w:pStyle w:val="ListParagraph"/>
+        <w:numPr>
+          <w:ilvl w:val="1"/>
+          <w:numId w:val="19"/>
+        </w:numPr>
+      </w:pPr>
+      <w:r>
+        <w:t>Logan Rapp</w:t>
       </w:r>
     </w:p>
     <w:p>
@@ -1306,7 +1339,15 @@
         </w:numPr>
       </w:pPr>
       <w:r>
-        <w:t>I am not interested in releasing my code as open source code.</w:t>
+        <w:t xml:space="preserve">I am not interested in releasing my code as </w:t>
+      </w:r>
+      <w:proofErr w:type="gramStart"/>
+      <w:r>
+        <w:t>open source</w:t>
+      </w:r>
+      <w:proofErr w:type="gramEnd"/>
+      <w:r>
+        <w:t xml:space="preserve"> code.</w:t>
       </w:r>
     </w:p>
     <w:p/>
@@ -1318,7 +1359,7 @@
           <w:numId w:val="15"/>
         </w:numPr>
       </w:pPr>
-      <w:bookmarkStart w:id="1" w:name="_Toc58312892"/>
+      <w:bookmarkStart w:id="1" w:name="_Toc58576513"/>
       <w:r>
         <w:t xml:space="preserve">Problem </w:t>
       </w:r>
@@ -1335,7 +1376,13 @@
         <w:jc w:val="both"/>
       </w:pPr>
       <w:r>
-        <w:t>I will continue development of my simEngine3D code to include support for all joints and driving constraints discussed in class and an improved method of providing model definition.  My research is not closely aligned with topics covered in this course, so I was not able tie this final project with my research.</w:t>
+        <w:t>I continue</w:t>
+      </w:r>
+      <w:r>
+        <w:t>d</w:t>
+      </w:r>
+      <w:r>
+        <w:t xml:space="preserve"> development of my simEngine3D code to include support for all joints and driving constraints discussed in class and an improved method of providing model definition.  My research is not closely aligned with topics covered in this course, so I was not able tie this final project with my research.</w:t>
       </w:r>
     </w:p>
     <w:p>
@@ -1351,7 +1398,7 @@
           <w:numId w:val="15"/>
         </w:numPr>
       </w:pPr>
-      <w:bookmarkStart w:id="2" w:name="_Toc58312893"/>
+      <w:bookmarkStart w:id="2" w:name="_Toc58576514"/>
       <w:r>
         <w:t>Solution description</w:t>
       </w:r>
@@ -1362,7 +1409,7 @@
         <w:pStyle w:val="Heading3"/>
         <w:ind w:firstLine="360"/>
       </w:pPr>
-      <w:bookmarkStart w:id="3" w:name="_Toc58312894"/>
+      <w:bookmarkStart w:id="3" w:name="_Toc58576515"/>
       <w:r>
         <w:t>3.1 System object &amp; body/constraint information</w:t>
       </w:r>
@@ -1388,7 +1435,13 @@
         <w:t xml:space="preserve"> to hold all the components of the problem and the results.</w:t>
       </w:r>
       <w:r>
-        <w:t xml:space="preserve">  This includes a list of the bodies in the simulation, a list of the constraints and other important items. A screen shot of the “sys” definition is shown in</w:t>
+        <w:t xml:space="preserve">  This includes a list of the bodies in the simulation, a list of the constraints and other important items. A screen shot of the “sys”</w:t>
+      </w:r>
+      <w:r>
+        <w:t xml:space="preserve"> class</w:t>
+      </w:r>
+      <w:r>
+        <w:t xml:space="preserve"> definition is shown in</w:t>
       </w:r>
       <w:r>
         <w:t xml:space="preserve"> </w:t>
@@ -1478,27 +1531,14 @@
       <w:r>
         <w:t xml:space="preserve">Figure </w:t>
       </w:r>
-      <w:r>
-        <w:fldChar w:fldCharType="begin"/>
-      </w:r>
-      <w:r>
-        <w:instrText xml:space="preserve"> SEQ Figure \* ARABIC </w:instrText>
-      </w:r>
-      <w:r>
-        <w:fldChar w:fldCharType="separate"/>
-      </w:r>
-      <w:r>
-        <w:rPr>
-          <w:noProof/>
-        </w:rPr>
-        <w:t>1</w:t>
-      </w:r>
-      <w:r>
-        <w:rPr>
-          <w:noProof/>
-        </w:rPr>
-        <w:fldChar w:fldCharType="end"/>
-      </w:r>
+      <w:fldSimple w:instr=" SEQ Figure \* ARABIC ">
+        <w:r>
+          <w:rPr>
+            <w:noProof/>
+          </w:rPr>
+          <w:t>1</w:t>
+        </w:r>
+      </w:fldSimple>
       <w:bookmarkEnd w:id="4"/>
       <w:r>
         <w:t xml:space="preserve"> - Definition of custom class to hold information related to the simulation</w:t>
@@ -1506,8 +1546,13 @@
     </w:p>
     <w:p/>
     <w:p>
-      <w:r>
-        <w:t>I’ve created a .txt file input system in order to facilitate inputting the body and constraint information.  The file parser function I use is call “</w:t>
+      <w:proofErr w:type="gramStart"/>
+      <w:r>
+        <w:t>I’ve</w:t>
+      </w:r>
+      <w:proofErr w:type="gramEnd"/>
+      <w:r>
+        <w:t xml:space="preserve"> created a .txt file input system in order to facilitate inputting the body and constraint information.  The file parser function I use is call “</w:t>
       </w:r>
       <w:proofErr w:type="spellStart"/>
       <w:r>
@@ -1598,27 +1643,14 @@
       <w:r>
         <w:t xml:space="preserve">Figure </w:t>
       </w:r>
-      <w:r>
-        <w:fldChar w:fldCharType="begin"/>
-      </w:r>
-      <w:r>
-        <w:instrText xml:space="preserve"> SEQ Figure \* ARABIC </w:instrText>
-      </w:r>
-      <w:r>
-        <w:fldChar w:fldCharType="separate"/>
-      </w:r>
-      <w:r>
-        <w:rPr>
-          <w:noProof/>
-        </w:rPr>
-        <w:t>2</w:t>
-      </w:r>
-      <w:r>
-        <w:rPr>
-          <w:noProof/>
-        </w:rPr>
-        <w:fldChar w:fldCharType="end"/>
-      </w:r>
+      <w:fldSimple w:instr=" SEQ Figure \* ARABIC ">
+        <w:r>
+          <w:rPr>
+            <w:noProof/>
+          </w:rPr>
+          <w:t>2</w:t>
+        </w:r>
+      </w:fldSimple>
       <w:bookmarkEnd w:id="5"/>
       <w:r>
         <w:t xml:space="preserve"> - Definition of custom class to hold body information</w:t>
@@ -1733,70 +1765,81 @@
       <w:r>
         <w:t xml:space="preserve">Figure </w:t>
       </w:r>
+      <w:fldSimple w:instr=" SEQ Figure \* ARABIC ">
+        <w:r>
+          <w:rPr>
+            <w:noProof/>
+          </w:rPr>
+          <w:t>3</w:t>
+        </w:r>
+      </w:fldSimple>
+      <w:bookmarkEnd w:id="6"/>
+      <w:r>
+        <w:t xml:space="preserve"> - Example of input file</w:t>
+      </w:r>
+    </w:p>
+    <w:p>
+      <w:pPr>
+        <w:jc w:val="both"/>
+      </w:pPr>
+    </w:p>
+    <w:p>
+      <w:pPr>
+        <w:jc w:val="both"/>
+      </w:pPr>
+      <w:r>
+        <w:t>The function reads in all the information and then finds the “bodies” and the “constraints” headings.  For the bodies, it then counts the number of “</w:t>
+      </w:r>
+      <w:proofErr w:type="gramStart"/>
+      <w:r>
+        <w:t>{“ to</w:t>
+      </w:r>
+      <w:proofErr w:type="gramEnd"/>
+      <w:r>
+        <w:t xml:space="preserve"> determine how many bodies will be read in.  I then create a list of the body object as described in </w:t>
+      </w:r>
       <w:r>
         <w:fldChar w:fldCharType="begin"/>
       </w:r>
       <w:r>
-        <w:instrText xml:space="preserve"> SEQ Figure \* ARABIC </w:instrText>
+        <w:instrText xml:space="preserve"> REF _Ref58149706 \h </w:instrText>
       </w:r>
       <w:r>
         <w:fldChar w:fldCharType="separate"/>
       </w:r>
       <w:r>
+        <w:t xml:space="preserve">Figure </w:t>
+      </w:r>
+      <w:r>
         <w:rPr>
           <w:noProof/>
         </w:rPr>
-        <w:t>3</w:t>
-      </w:r>
-      <w:r>
-        <w:rPr>
-          <w:noProof/>
-        </w:rPr>
+        <w:t>2</w:t>
+      </w:r>
+      <w:r>
         <w:fldChar w:fldCharType="end"/>
       </w:r>
-      <w:bookmarkEnd w:id="6"/>
-      <w:r>
-        <w:t xml:space="preserve"> - Example of input file</w:t>
-      </w:r>
-    </w:p>
-    <w:p>
-      <w:pPr>
-        <w:jc w:val="both"/>
-      </w:pPr>
-    </w:p>
-    <w:p>
-      <w:pPr>
-        <w:jc w:val="both"/>
-      </w:pPr>
-      <w:r>
-        <w:t xml:space="preserve">The function reads in all the information and then finds the “bodies” and the “constraints” headings.  For the bodies, it then counts the number of “{“ to determine how many bodies will be read in.  I then create a list of the body object as described in </w:t>
-      </w:r>
-      <w:r>
-        <w:fldChar w:fldCharType="begin"/>
-      </w:r>
-      <w:r>
-        <w:instrText xml:space="preserve"> REF _Ref58149706 \h </w:instrText>
-      </w:r>
-      <w:r>
-        <w:fldChar w:fldCharType="separate"/>
-      </w:r>
-      <w:r>
-        <w:t xml:space="preserve">Figure </w:t>
-      </w:r>
-      <w:r>
-        <w:rPr>
-          <w:noProof/>
-        </w:rPr>
-        <w:t>2</w:t>
-      </w:r>
-      <w:r>
-        <w:fldChar w:fldCharType="end"/>
-      </w:r>
-      <w:r>
-        <w:t xml:space="preserve">. Looping through the bodies data, I use the “{“ and “}” to separate the information for the different bodies.  For each body, I create a list of dictionaries </w:t>
-      </w:r>
-      <w:r>
-        <w:t xml:space="preserve">that hold all of the body information listed in the input file such as “name”, “ID”, “mass”, etc.  </w:t>
+      <w:r>
+        <w:t>. Looping through the bodies data, I use the “</w:t>
+      </w:r>
+      <w:proofErr w:type="gramStart"/>
+      <w:r>
+        <w:t>{“ and</w:t>
+      </w:r>
+      <w:proofErr w:type="gramEnd"/>
+      <w:r>
+        <w:t xml:space="preserve"> “}” to separate the information for the different bodies.  For each body, I create a list of dictionaries </w:t>
+      </w:r>
+      <w:r>
+        <w:t xml:space="preserve">that hold </w:t>
+      </w:r>
+      <w:proofErr w:type="gramStart"/>
+      <w:r>
+        <w:t>all of</w:t>
+      </w:r>
+      <w:proofErr w:type="gramEnd"/>
+      <w:r>
+        <w:t xml:space="preserve"> the body information listed in the input file such as “name”, “ID”, “mass”, etc.  </w:t>
       </w:r>
       <w:r>
         <w:t xml:space="preserve">Then looping through the list of dictionaries I assign the correct information to the variable in the body object.  </w:t>
@@ -1910,37 +1953,45 @@
       <w:r>
         <w:t xml:space="preserve">Figure </w:t>
       </w:r>
-      <w:r>
-        <w:fldChar w:fldCharType="begin"/>
-      </w:r>
-      <w:r>
-        <w:instrText xml:space="preserve"> SEQ Figure \* ARABIC </w:instrText>
-      </w:r>
-      <w:r>
-        <w:fldChar w:fldCharType="separate"/>
-      </w:r>
-      <w:r>
-        <w:rPr>
-          <w:noProof/>
-        </w:rPr>
-        <w:t>4</w:t>
-      </w:r>
-      <w:r>
-        <w:rPr>
-          <w:noProof/>
-        </w:rPr>
-        <w:fldChar w:fldCharType="end"/>
-      </w:r>
+      <w:fldSimple w:instr=" SEQ Figure \* ARABIC ">
+        <w:r>
+          <w:rPr>
+            <w:noProof/>
+          </w:rPr>
+          <w:t>4</w:t>
+        </w:r>
+      </w:fldSimple>
       <w:bookmarkEnd w:id="7"/>
       <w:r>
         <w:t xml:space="preserve"> - Definition of the constraint custom class</w:t>
       </w:r>
     </w:p>
     <w:p>
+      <w:r>
+        <w:t xml:space="preserve">The other Python script needed to run smEngine3D is titled “simEngine3D_functions.py”.  This file holds all of the auxiliary function definitions required to perform the analysis including construction of </w:t>
+      </w:r>
+      <w:proofErr w:type="spellStart"/>
+      <w:r>
+        <w:t>matricies</w:t>
+      </w:r>
+      <w:proofErr w:type="spellEnd"/>
+      <w:r>
+        <w:t xml:space="preserve"> such as A, G, E, </w:t>
+      </w:r>
+      <w:proofErr w:type="gramStart"/>
+      <w:r>
+        <w:t>etc..</w:t>
+      </w:r>
+      <w:proofErr w:type="gramEnd"/>
+      <w:r>
+        <w:t xml:space="preserve"> as well as the BDF implementation used for dynamic analysis.  I decided to keep these functions separate from the main simEngine3D.py file for some added clarity when reviewing the code.</w:t>
+      </w:r>
+    </w:p>
+    <w:p>
       <w:pPr>
         <w:pStyle w:val="Heading3"/>
       </w:pPr>
-      <w:bookmarkStart w:id="8" w:name="_Toc58312895"/>
+      <w:bookmarkStart w:id="8" w:name="_Toc58576516"/>
       <w:r>
         <w:t>3.2 Using the simEngine3D</w:t>
       </w:r>
@@ -2051,27 +2102,14 @@
       <w:r>
         <w:t xml:space="preserve">Figure </w:t>
       </w:r>
-      <w:r>
-        <w:fldChar w:fldCharType="begin"/>
-      </w:r>
-      <w:r>
-        <w:instrText xml:space="preserve"> SEQ Figure \* ARABIC </w:instrText>
-      </w:r>
-      <w:r>
-        <w:fldChar w:fldCharType="separate"/>
-      </w:r>
-      <w:r>
-        <w:rPr>
-          <w:noProof/>
-        </w:rPr>
-        <w:t>5</w:t>
-      </w:r>
-      <w:r>
-        <w:rPr>
-          <w:noProof/>
-        </w:rPr>
-        <w:fldChar w:fldCharType="end"/>
-      </w:r>
+      <w:fldSimple w:instr=" SEQ Figure \* ARABIC ">
+        <w:r>
+          <w:rPr>
+            <w:noProof/>
+          </w:rPr>
+          <w:t>5</w:t>
+        </w:r>
+      </w:fldSimple>
       <w:bookmarkEnd w:id="9"/>
       <w:r>
         <w:t xml:space="preserve"> - First few lines of inverse dynamics function</w:t>
@@ -2103,7 +2141,15 @@
       </w:r>
       <w:proofErr w:type="spellEnd"/>
       <w:r>
-        <w:t>, then I calculate the number of steps and create an array of time for this solution.  Next I use the functions “</w:t>
+        <w:t xml:space="preserve">, then I calculate the number of steps and create an array of time for this solution.  </w:t>
+      </w:r>
+      <w:proofErr w:type="gramStart"/>
+      <w:r>
+        <w:t>Next</w:t>
+      </w:r>
+      <w:proofErr w:type="gramEnd"/>
+      <w:r>
+        <w:t xml:space="preserve"> I use the functions “</w:t>
       </w:r>
       <w:proofErr w:type="spellStart"/>
       <w:r>
@@ -2152,11 +2198,19 @@
       </w:r>
       <w:proofErr w:type="spellStart"/>
       <w:r>
-        <w:t>inverse_dynamics_analysis</w:t>
+        <w:t>inverse_dynamics_</w:t>
+      </w:r>
+      <w:proofErr w:type="gramStart"/>
+      <w:r>
+        <w:t>analysis</w:t>
       </w:r>
       <w:proofErr w:type="spellEnd"/>
       <w:r>
-        <w:t>” for the first several lines</w:t>
+        <w:t>”</w:t>
+      </w:r>
+      <w:proofErr w:type="gramEnd"/>
+      <w:r>
+        <w:t xml:space="preserve"> for the first several lines</w:t>
       </w:r>
       <w:r>
         <w:t xml:space="preserve"> but utilizes the BDF method to solve the differential algebraic equations</w:t>
@@ -2185,21 +2239,43 @@
         <w:t xml:space="preserve"> structure to hold portions </w:t>
       </w:r>
       <w:r>
-        <w:t>of the solution - I’m not sure if this was a good idea or not.  It makes it easy to store and retrieve data based on column names and indexing, but just dealing with arrays might be faster</w:t>
+        <w:t xml:space="preserve">of the solution - </w:t>
+      </w:r>
+      <w:proofErr w:type="gramStart"/>
+      <w:r>
+        <w:t>I’m</w:t>
+      </w:r>
+      <w:proofErr w:type="gramEnd"/>
+      <w:r>
+        <w:t xml:space="preserve"> not sure if this was a good idea or not.  It makes it easy to store and retrieve data based on column names and indexing, but just dealing with arrays might be </w:t>
+      </w:r>
+      <w:r>
+        <w:t xml:space="preserve">a </w:t>
+      </w:r>
+      <w:r>
+        <w:t>faster</w:t>
+      </w:r>
+      <w:r>
+        <w:t>/more efficient method</w:t>
       </w:r>
       <w:r>
         <w:t>.</w:t>
       </w:r>
-    </w:p>
-    <w:p>
-      <w:pPr>
-        <w:jc w:val="both"/>
-      </w:pPr>
-    </w:p>
-    <w:p>
-      <w:pPr>
-        <w:jc w:val="both"/>
-      </w:pPr>
+      <w:r>
+        <w:t xml:space="preserve">  One advantage of the </w:t>
+      </w:r>
+      <w:proofErr w:type="spellStart"/>
+      <w:r>
+        <w:t>DataFrame</w:t>
+      </w:r>
+      <w:proofErr w:type="spellEnd"/>
+      <w:r>
+        <w:t xml:space="preserve"> structure is the easy of saving files </w:t>
+      </w:r>
+      <w:r>
+        <w:lastRenderedPageBreak/>
+        <w:t xml:space="preserve">and reading them in later.  For large datasets I like to use the pickle format which is already built into Pandas. For large simulations this would be useful for reading in simulation results later to do analysis/plotting.  </w:t>
+      </w:r>
     </w:p>
     <w:p>
       <w:pPr>
@@ -2214,9 +2290,10 @@
           <w:numId w:val="15"/>
         </w:numPr>
       </w:pPr>
-      <w:bookmarkStart w:id="10" w:name="_Toc58312896"/>
-      <w:r>
-        <w:lastRenderedPageBreak/>
+      <w:bookmarkStart w:id="10" w:name="_Ref58523078"/>
+      <w:bookmarkStart w:id="11" w:name="_Ref58523108"/>
+      <w:bookmarkStart w:id="12" w:name="_Toc58576517"/>
+      <w:r>
         <w:t xml:space="preserve">Overview of results. </w:t>
       </w:r>
       <w:r>
@@ -2226,6 +2303,8 @@
         <w:t xml:space="preserve"> of your project</w:t>
       </w:r>
       <w:bookmarkEnd w:id="10"/>
+      <w:bookmarkEnd w:id="11"/>
+      <w:bookmarkEnd w:id="12"/>
     </w:p>
     <w:p>
       <w:pPr>
@@ -2239,8 +2318,13 @@
       <w:pPr>
         <w:jc w:val="both"/>
       </w:pPr>
-      <w:r>
-        <w:t xml:space="preserve">I’ve included here some results from using my simEngine3D code for a couple of homework problems.  First, I re-did HW7 P1 using the new code.  It can be found in my git repo under Homework/Fixes.  When run, it will output a plot of reaction torque which was calculated using the inverse dynamics function of my simEngine3D code. </w:t>
+      <w:proofErr w:type="gramStart"/>
+      <w:r>
+        <w:t>I’ve</w:t>
+      </w:r>
+      <w:proofErr w:type="gramEnd"/>
+      <w:r>
+        <w:t xml:space="preserve"> included here some results from using my simEngine3D code for a couple of homework problems.  First, I re-did HW7 P1 using the new code.  It can be found in my git repo under Homework/Fixes.  When run, it will output a plot of reaction torque which was calculated using the inverse dynamics function of my simEngine3D code. </w:t>
       </w:r>
       <w:r>
         <w:fldChar w:fldCharType="begin"/>
@@ -2323,32 +2407,19 @@
         <w:pStyle w:val="Caption"/>
         <w:jc w:val="center"/>
       </w:pPr>
-      <w:bookmarkStart w:id="11" w:name="_Ref58358221"/>
+      <w:bookmarkStart w:id="13" w:name="_Ref58358221"/>
       <w:r>
         <w:t xml:space="preserve">Figure </w:t>
       </w:r>
-      <w:r>
-        <w:fldChar w:fldCharType="begin"/>
-      </w:r>
-      <w:r>
-        <w:instrText xml:space="preserve"> SEQ Figure \* ARABIC </w:instrText>
-      </w:r>
-      <w:r>
-        <w:fldChar w:fldCharType="separate"/>
-      </w:r>
-      <w:r>
-        <w:rPr>
-          <w:noProof/>
-        </w:rPr>
-        <w:t>6</w:t>
-      </w:r>
-      <w:r>
-        <w:rPr>
-          <w:noProof/>
-        </w:rPr>
-        <w:fldChar w:fldCharType="end"/>
-      </w:r>
-      <w:bookmarkEnd w:id="11"/>
+      <w:fldSimple w:instr=" SEQ Figure \* ARABIC ">
+        <w:r>
+          <w:rPr>
+            <w:noProof/>
+          </w:rPr>
+          <w:t>6</w:t>
+        </w:r>
+      </w:fldSimple>
+      <w:bookmarkEnd w:id="13"/>
       <w:r>
         <w:t xml:space="preserve"> - Reaction Torque result from HW7 P1.</w:t>
       </w:r>
@@ -2367,7 +2438,15 @@
         <w:t xml:space="preserve"> provided </w:t>
       </w:r>
       <w:r>
-        <w:t xml:space="preserve">for HW7, thus I have high confidence in the accuracy.  My simulation for this problem took ~113 seconds which was more than double the ~49 seconds the reference code took to solve.  I have not had an opportunity to optimize any of my code and there is likely room for significant improvements.  </w:t>
+        <w:t xml:space="preserve">for </w:t>
+      </w:r>
+      <w:proofErr w:type="gramStart"/>
+      <w:r>
+        <w:t>HW7,</w:t>
+      </w:r>
+      <w:proofErr w:type="gramEnd"/>
+      <w:r>
+        <w:t xml:space="preserve"> thus I have high confidence in the accuracy.  My simulation for this problem took ~113 seconds which was more than double the ~49 seconds the reference code took to solve.  I have not had an opportunity to optimize any of my code and there is likely room for significant improvements.  </w:t>
       </w:r>
     </w:p>
     <w:p>
@@ -2376,7 +2455,12 @@
       </w:pPr>
       <w:r>
         <w:tab/>
-        <w:t xml:space="preserve">Next I used HW8 P2, the double pendulum, to test the dynamic analysis portion of my code.  An image of the double pendulum is shown in </w:t>
+      </w:r>
+      <w:r>
+        <w:t>Next,</w:t>
+      </w:r>
+      <w:r>
+        <w:t xml:space="preserve"> I used HW8 P2, the double pendulum, to test the dynamic analysis portion of my code.  An image of the double pendulum is shown in </w:t>
       </w:r>
       <w:r>
         <w:fldChar w:fldCharType="begin"/>
@@ -2455,32 +2539,19 @@
         <w:pStyle w:val="Caption"/>
         <w:jc w:val="center"/>
       </w:pPr>
-      <w:bookmarkStart w:id="12" w:name="_Ref58359558"/>
+      <w:bookmarkStart w:id="14" w:name="_Ref58359558"/>
       <w:r>
         <w:t xml:space="preserve">Figure </w:t>
       </w:r>
-      <w:r>
-        <w:fldChar w:fldCharType="begin"/>
-      </w:r>
-      <w:r>
-        <w:instrText xml:space="preserve"> SEQ Figure \* ARABIC </w:instrText>
-      </w:r>
-      <w:r>
-        <w:fldChar w:fldCharType="separate"/>
-      </w:r>
-      <w:r>
-        <w:rPr>
-          <w:noProof/>
-        </w:rPr>
-        <w:t>7</w:t>
-      </w:r>
-      <w:r>
-        <w:rPr>
-          <w:noProof/>
-        </w:rPr>
-        <w:fldChar w:fldCharType="end"/>
-      </w:r>
-      <w:bookmarkEnd w:id="12"/>
+      <w:fldSimple w:instr=" SEQ Figure \* ARABIC ">
+        <w:r>
+          <w:rPr>
+            <w:noProof/>
+          </w:rPr>
+          <w:t>7</w:t>
+        </w:r>
+      </w:fldSimple>
+      <w:bookmarkEnd w:id="14"/>
       <w:r>
         <w:t xml:space="preserve"> – Double Pendulum diagram from HW8 P2</w:t>
       </w:r>
@@ -2572,19 +2643,32 @@
         <w:pStyle w:val="Caption"/>
         <w:jc w:val="center"/>
       </w:pPr>
-      <w:bookmarkStart w:id="13" w:name="_Ref58440942"/>
+      <w:bookmarkStart w:id="15" w:name="_Ref58440942"/>
       <w:r>
         <w:t xml:space="preserve">Figure </w:t>
       </w:r>
-      <w:fldSimple w:instr=" SEQ Figure \* ARABIC ">
-        <w:r>
-          <w:rPr>
-            <w:noProof/>
-          </w:rPr>
-          <w:t>8</w:t>
-        </w:r>
-      </w:fldSimple>
-      <w:bookmarkEnd w:id="13"/>
+      <w:r>
+        <w:fldChar w:fldCharType="begin"/>
+      </w:r>
+      <w:r>
+        <w:instrText xml:space="preserve"> SEQ Figure \* ARABIC </w:instrText>
+      </w:r>
+      <w:r>
+        <w:fldChar w:fldCharType="separate"/>
+      </w:r>
+      <w:r>
+        <w:rPr>
+          <w:noProof/>
+        </w:rPr>
+        <w:t>8</w:t>
+      </w:r>
+      <w:r>
+        <w:rPr>
+          <w:noProof/>
+        </w:rPr>
+        <w:fldChar w:fldCharType="end"/>
+      </w:r>
+      <w:bookmarkEnd w:id="15"/>
       <w:r>
         <w:t xml:space="preserve"> - Position, Velocity, Acceleration vs time plots for HW8_P2</w:t>
       </w:r>
@@ -2678,40 +2762,53 @@
         <w:pStyle w:val="Caption"/>
         <w:jc w:val="center"/>
       </w:pPr>
-      <w:bookmarkStart w:id="14" w:name="_Ref58441486"/>
+      <w:bookmarkStart w:id="16" w:name="_Ref58441486"/>
       <w:r>
         <w:t xml:space="preserve">Figure </w:t>
       </w:r>
-      <w:fldSimple w:instr=" SEQ Figure \* ARABIC ">
-        <w:r>
-          <w:rPr>
-            <w:noProof/>
-          </w:rPr>
-          <w:t>9</w:t>
-        </w:r>
-      </w:fldSimple>
-      <w:bookmarkEnd w:id="14"/>
+      <w:r>
+        <w:fldChar w:fldCharType="begin"/>
+      </w:r>
+      <w:r>
+        <w:instrText xml:space="preserve"> SEQ Figure \* ARABIC </w:instrText>
+      </w:r>
+      <w:r>
+        <w:fldChar w:fldCharType="separate"/>
+      </w:r>
+      <w:r>
+        <w:rPr>
+          <w:noProof/>
+        </w:rPr>
+        <w:t>9</w:t>
+      </w:r>
+      <w:r>
+        <w:rPr>
+          <w:noProof/>
+        </w:rPr>
+        <w:fldChar w:fldCharType="end"/>
+      </w:r>
+      <w:bookmarkEnd w:id="16"/>
       <w:r>
         <w:t xml:space="preserve"> - Screenshot of animation of double pendulum.  Dots show traces of O'1 and O'2.</w:t>
       </w:r>
     </w:p>
     <w:p>
       <w:r>
-        <w:t xml:space="preserve">These results seem reasonable, and the simulation took ~266 seconds to solve on my machine.  I have not been able to optimize this code, so I could likely decrease the solution time with some careful examination of the code.  </w:t>
+        <w:t xml:space="preserve">These results seem reasonable, and the simulation took ~266 seconds to solve on my machine.  I have not been able to optimize this code, so I could likely decrease the solution time with some </w:t>
+      </w:r>
+      <w:r>
+        <w:t xml:space="preserve">more </w:t>
+      </w:r>
+      <w:r>
+        <w:t xml:space="preserve">careful examination of the code.  </w:t>
       </w:r>
     </w:p>
     <w:p>
       <w:r>
         <w:tab/>
-        <w:t xml:space="preserve">I was hoping to be able to compare some results with results from </w:t>
-      </w:r>
-      <w:proofErr w:type="spellStart"/>
-      <w:r>
-        <w:t>Pychrono</w:t>
-      </w:r>
-      <w:proofErr w:type="spellEnd"/>
-      <w:r>
-        <w:t xml:space="preserve"> but was unable to </w:t>
+      </w:r>
+      <w:r>
+        <w:t xml:space="preserve"> </w:t>
       </w:r>
     </w:p>
     <w:p>
@@ -2727,14 +2824,14 @@
           <w:numId w:val="15"/>
         </w:numPr>
       </w:pPr>
-      <w:bookmarkStart w:id="15" w:name="_Toc58312897"/>
+      <w:bookmarkStart w:id="17" w:name="_Toc58576518"/>
       <w:r>
         <w:t>Deliverables</w:t>
       </w:r>
       <w:r>
         <w:t>:</w:t>
       </w:r>
-      <w:bookmarkEnd w:id="15"/>
+      <w:bookmarkEnd w:id="17"/>
       <w:r>
         <w:t xml:space="preserve"> </w:t>
       </w:r>
@@ -2742,238 +2839,29 @@
     <w:p>
       <w:pPr>
         <w:jc w:val="both"/>
-        <w:rPr>
-          <w:color w:val="4472C4" w:themeColor="accent1"/>
-        </w:rPr>
-      </w:pPr>
-      <w:r>
-        <w:rPr>
-          <w:color w:val="4472C4" w:themeColor="accent1"/>
-        </w:rPr>
-        <w:t xml:space="preserve">Discuss what is delivered for this Final Project. </w:t>
-      </w:r>
-      <w:r>
-        <w:rPr>
-          <w:color w:val="4472C4" w:themeColor="accent1"/>
-        </w:rPr>
-        <w:t>Important points:</w:t>
-      </w:r>
-    </w:p>
-    <w:p>
-      <w:pPr>
-        <w:pStyle w:val="ListParagraph"/>
-        <w:numPr>
-          <w:ilvl w:val="0"/>
-          <w:numId w:val="16"/>
-        </w:numPr>
+      </w:pPr>
+      <w:r>
+        <w:t xml:space="preserve">This report will be uploaded to canvas and will also be available in my git repo.  My git repo contains the functions needed to </w:t>
+      </w:r>
+      <w:r>
+        <w:t>run the example problems</w:t>
+      </w:r>
+      <w:r>
+        <w:t xml:space="preserve"> which are</w:t>
+      </w:r>
+      <w:r>
+        <w:t xml:space="preserve"> found in Homework/Fixes.  </w:t>
+      </w:r>
+    </w:p>
+    <w:p>
+      <w:pPr>
         <w:jc w:val="both"/>
-        <w:rPr>
-          <w:rFonts w:ascii="Times New Roman" w:eastAsia="Times New Roman" w:hAnsi="Times New Roman" w:cs="Times New Roman"/>
-          <w:color w:val="4472C4" w:themeColor="accent1"/>
-          <w:sz w:val="24"/>
-          <w:szCs w:val="24"/>
-        </w:rPr>
-      </w:pPr>
-      <w:r>
-        <w:rPr>
-          <w:rFonts w:ascii="Times New Roman" w:eastAsia="Times New Roman" w:hAnsi="Times New Roman" w:cs="Times New Roman"/>
-          <w:color w:val="4472C4" w:themeColor="accent1"/>
-          <w:sz w:val="24"/>
-          <w:szCs w:val="24"/>
-        </w:rPr>
-        <w:t>This report should be in Canvas.</w:t>
-      </w:r>
-    </w:p>
-    <w:p>
-      <w:pPr>
-        <w:pStyle w:val="ListParagraph"/>
-        <w:numPr>
-          <w:ilvl w:val="1"/>
-          <w:numId w:val="16"/>
-        </w:numPr>
-        <w:jc w:val="both"/>
-        <w:rPr>
-          <w:rFonts w:ascii="Times New Roman" w:eastAsia="Times New Roman" w:hAnsi="Times New Roman" w:cs="Times New Roman"/>
-          <w:color w:val="4472C4" w:themeColor="accent1"/>
-          <w:sz w:val="24"/>
-          <w:szCs w:val="24"/>
-        </w:rPr>
-      </w:pPr>
-      <w:r>
-        <w:rPr>
-          <w:rFonts w:ascii="Times New Roman" w:eastAsia="Times New Roman" w:hAnsi="Times New Roman" w:cs="Times New Roman"/>
-          <w:color w:val="4472C4" w:themeColor="accent1"/>
-          <w:sz w:val="24"/>
-          <w:szCs w:val="24"/>
-        </w:rPr>
-        <w:t>On multi-student teams, each team member should submit a final report</w:t>
-      </w:r>
-      <w:r>
-        <w:rPr>
-          <w:rFonts w:ascii="Times New Roman" w:eastAsia="Times New Roman" w:hAnsi="Times New Roman" w:cs="Times New Roman"/>
-          <w:color w:val="4472C4" w:themeColor="accent1"/>
-          <w:sz w:val="24"/>
-          <w:szCs w:val="24"/>
-        </w:rPr>
-        <w:t xml:space="preserve"> even if the reports end up identical</w:t>
-      </w:r>
-      <w:r>
-        <w:rPr>
-          <w:rFonts w:ascii="Times New Roman" w:eastAsia="Times New Roman" w:hAnsi="Times New Roman" w:cs="Times New Roman"/>
-          <w:color w:val="4472C4" w:themeColor="accent1"/>
-          <w:sz w:val="24"/>
-          <w:szCs w:val="24"/>
-        </w:rPr>
-        <w:t>. However, the code should be in one repo</w:t>
-      </w:r>
-    </w:p>
-    <w:p>
-      <w:pPr>
-        <w:pStyle w:val="ListParagraph"/>
-        <w:numPr>
-          <w:ilvl w:val="0"/>
-          <w:numId w:val="16"/>
-        </w:numPr>
-        <w:jc w:val="both"/>
-        <w:rPr>
-          <w:rFonts w:ascii="Times New Roman" w:eastAsia="Times New Roman" w:hAnsi="Times New Roman" w:cs="Times New Roman"/>
-          <w:color w:val="4472C4" w:themeColor="accent1"/>
-          <w:sz w:val="24"/>
-          <w:szCs w:val="24"/>
-        </w:rPr>
-      </w:pPr>
-      <w:r>
-        <w:rPr>
-          <w:rFonts w:ascii="Times New Roman" w:eastAsia="Times New Roman" w:hAnsi="Times New Roman" w:cs="Times New Roman"/>
-          <w:color w:val="4472C4" w:themeColor="accent1"/>
-          <w:sz w:val="24"/>
-          <w:szCs w:val="24"/>
-        </w:rPr>
-        <w:t xml:space="preserve">Tell us </w:t>
-      </w:r>
-      <w:r>
-        <w:rPr>
-          <w:rFonts w:ascii="Times New Roman" w:eastAsia="Times New Roman" w:hAnsi="Times New Roman" w:cs="Times New Roman"/>
-          <w:color w:val="4472C4" w:themeColor="accent1"/>
-          <w:sz w:val="24"/>
-          <w:szCs w:val="24"/>
-        </w:rPr>
-        <w:t xml:space="preserve">what is in </w:t>
-      </w:r>
-      <w:r>
-        <w:rPr>
-          <w:rFonts w:ascii="Times New Roman" w:eastAsia="Times New Roman" w:hAnsi="Times New Roman" w:cs="Times New Roman"/>
-          <w:color w:val="4472C4" w:themeColor="accent1"/>
-          <w:sz w:val="24"/>
-          <w:szCs w:val="24"/>
-        </w:rPr>
-        <w:t xml:space="preserve">your </w:t>
-      </w:r>
-      <w:proofErr w:type="spellStart"/>
-      <w:r>
-        <w:rPr>
-          <w:rFonts w:ascii="Consolas" w:eastAsia="Times New Roman" w:hAnsi="Consolas" w:cs="Times New Roman"/>
-          <w:color w:val="4472C4" w:themeColor="accent1"/>
-          <w:sz w:val="24"/>
-          <w:szCs w:val="24"/>
-        </w:rPr>
-        <w:t>git</w:t>
-      </w:r>
-      <w:proofErr w:type="spellEnd"/>
-      <w:r>
-        <w:rPr>
-          <w:rFonts w:ascii="Times New Roman" w:eastAsia="Times New Roman" w:hAnsi="Times New Roman" w:cs="Times New Roman"/>
-          <w:color w:val="4472C4" w:themeColor="accent1"/>
-          <w:sz w:val="24"/>
-          <w:szCs w:val="24"/>
-        </w:rPr>
-        <w:t xml:space="preserve"> </w:t>
-      </w:r>
-      <w:r>
-        <w:rPr>
-          <w:rFonts w:ascii="Times New Roman" w:eastAsia="Times New Roman" w:hAnsi="Times New Roman" w:cs="Times New Roman"/>
-          <w:color w:val="4472C4" w:themeColor="accent1"/>
-          <w:sz w:val="24"/>
-          <w:szCs w:val="24"/>
-        </w:rPr>
-        <w:t xml:space="preserve">repo </w:t>
-      </w:r>
-      <w:r>
-        <w:rPr>
-          <w:rFonts w:ascii="Times New Roman" w:eastAsia="Times New Roman" w:hAnsi="Times New Roman" w:cs="Times New Roman"/>
-          <w:color w:val="4472C4" w:themeColor="accent1"/>
-          <w:sz w:val="24"/>
-          <w:szCs w:val="24"/>
-        </w:rPr>
-        <w:t>and explain how we can run your code</w:t>
-      </w:r>
-    </w:p>
-    <w:p>
-      <w:pPr>
-        <w:pStyle w:val="ListParagraph"/>
-        <w:numPr>
-          <w:ilvl w:val="1"/>
-          <w:numId w:val="16"/>
-        </w:numPr>
-        <w:jc w:val="both"/>
-        <w:rPr>
-          <w:rFonts w:ascii="Times New Roman" w:eastAsia="Times New Roman" w:hAnsi="Times New Roman" w:cs="Times New Roman"/>
-          <w:color w:val="4472C4" w:themeColor="accent1"/>
-          <w:sz w:val="24"/>
-          <w:szCs w:val="24"/>
-        </w:rPr>
-      </w:pPr>
-      <w:r>
-        <w:rPr>
-          <w:rFonts w:ascii="Times New Roman" w:eastAsia="Times New Roman" w:hAnsi="Times New Roman" w:cs="Times New Roman"/>
-          <w:color w:val="4472C4" w:themeColor="accent1"/>
-          <w:sz w:val="24"/>
-          <w:szCs w:val="24"/>
-        </w:rPr>
-        <w:t>If we cannot run your code, explain why that is the case</w:t>
-      </w:r>
-    </w:p>
-    <w:p>
-      <w:pPr>
-        <w:ind w:left="1080"/>
-        <w:jc w:val="both"/>
-        <w:rPr>
-          <w:color w:val="4472C4" w:themeColor="accent1"/>
-        </w:rPr>
-      </w:pPr>
-    </w:p>
-    <w:p>
-      <w:pPr>
-        <w:jc w:val="both"/>
-        <w:rPr>
-          <w:color w:val="4472C4" w:themeColor="accent1"/>
-        </w:rPr>
-      </w:pPr>
-    </w:p>
-    <w:p>
-      <w:pPr>
-        <w:jc w:val="both"/>
-      </w:pPr>
-      <w:r>
-        <w:t xml:space="preserve">This report will be uploaded to canvas and will also be available in my git repo.  My git repo contains the functions needed to </w:t>
-      </w:r>
-      <w:r>
-        <w:t xml:space="preserve">run the example problems found in Homework/Fixes.  </w:t>
-      </w:r>
-    </w:p>
-    <w:p>
-      <w:pPr>
-        <w:jc w:val="both"/>
       </w:pPr>
       <w:r>
         <w:t xml:space="preserve">The Python code was developed using Spyder </w:t>
       </w:r>
       <w:r>
-        <w:t xml:space="preserve">4.1.5.  I foolishly upgraded my Anaconda distribution at the beginning of December and had to spend hours fixing my environments so my existing code would work. </w:t>
-      </w:r>
-      <w:r>
-        <w:lastRenderedPageBreak/>
-        <w:t xml:space="preserve">Everything seems to be working with Python 3.7.9.  I would suggest running my code in an editor like Spyder, but the example problems can be run from the command line as well.  </w:t>
+        <w:t xml:space="preserve">4.1.5.  I foolishly upgraded my Anaconda distribution at the beginning of December and had to spend hours fixing my environments so my existing code would work. Everything seems to be working with Python 3.7.9.  I would suggest running my code in an editor like Spyder, but the example problems can be run from the command line as well.  </w:t>
       </w:r>
       <w:r>
         <w:t xml:space="preserve">An example of running from the command line is shown in </w:t>
@@ -3017,6 +2905,7 @@
         <w:rPr>
           <w:noProof/>
         </w:rPr>
+        <w:lastRenderedPageBreak/>
         <w:drawing>
           <wp:inline distT="0" distB="0" distL="0" distR="0" wp14:anchorId="73518352" wp14:editId="1927C2F3">
             <wp:extent cx="4448175" cy="1504950"/>
@@ -3059,19 +2948,32 @@
         <w:pStyle w:val="Caption"/>
         <w:jc w:val="center"/>
       </w:pPr>
-      <w:bookmarkStart w:id="16" w:name="_Ref58443249"/>
+      <w:bookmarkStart w:id="18" w:name="_Ref58443249"/>
       <w:r>
         <w:t xml:space="preserve">Figure </w:t>
       </w:r>
-      <w:fldSimple w:instr=" SEQ Figure \* ARABIC ">
-        <w:r>
-          <w:rPr>
-            <w:noProof/>
-          </w:rPr>
-          <w:t>10</w:t>
-        </w:r>
-      </w:fldSimple>
-      <w:bookmarkEnd w:id="16"/>
+      <w:r>
+        <w:fldChar w:fldCharType="begin"/>
+      </w:r>
+      <w:r>
+        <w:instrText xml:space="preserve"> SEQ Figure \* ARABIC </w:instrText>
+      </w:r>
+      <w:r>
+        <w:fldChar w:fldCharType="separate"/>
+      </w:r>
+      <w:r>
+        <w:rPr>
+          <w:noProof/>
+        </w:rPr>
+        <w:t>10</w:t>
+      </w:r>
+      <w:r>
+        <w:rPr>
+          <w:noProof/>
+        </w:rPr>
+        <w:fldChar w:fldCharType="end"/>
+      </w:r>
+      <w:bookmarkEnd w:id="18"/>
       <w:r>
         <w:t xml:space="preserve"> - Command line example of running code</w:t>
       </w:r>
@@ -3094,11 +2996,66 @@
           <w:numId w:val="15"/>
         </w:numPr>
       </w:pPr>
-      <w:bookmarkStart w:id="17" w:name="_Toc58312898"/>
+      <w:bookmarkStart w:id="19" w:name="_Toc58576519"/>
       <w:r>
         <w:t>Conclusions and Future Work</w:t>
       </w:r>
-      <w:bookmarkEnd w:id="17"/>
+      <w:bookmarkEnd w:id="19"/>
+    </w:p>
+    <w:p>
+      <w:pPr>
+        <w:ind w:left="360"/>
+      </w:pPr>
+      <w:r>
+        <w:t xml:space="preserve">I was hoping to be able to compare some results with results from </w:t>
+      </w:r>
+      <w:proofErr w:type="spellStart"/>
+      <w:r>
+        <w:t>Pychrono</w:t>
+      </w:r>
+      <w:proofErr w:type="spellEnd"/>
+      <w:r>
+        <w:t xml:space="preserve"> but was unable to get </w:t>
+      </w:r>
+      <w:proofErr w:type="spellStart"/>
+      <w:r>
+        <w:t>Pychrono</w:t>
+      </w:r>
+      <w:proofErr w:type="spellEnd"/>
+      <w:r>
+        <w:t xml:space="preserve"> working to a level at which I could compare the results</w:t>
+      </w:r>
+      <w:r>
+        <w:t xml:space="preserve"> shown in Section 4.</w:t>
+      </w:r>
+      <w:r>
+        <w:t xml:space="preserve">  I was also hoping to make the body/constraint information a little easier for the user to input. </w:t>
+      </w:r>
+      <w:proofErr w:type="gramStart"/>
+      <w:r>
+        <w:t>Unfortunately</w:t>
+      </w:r>
+      <w:proofErr w:type="gramEnd"/>
+      <w:r>
+        <w:t xml:space="preserve"> I ran out of time to implement a better method</w:t>
+      </w:r>
+      <w:r>
+        <w:t xml:space="preserve"> than the .txt input file</w:t>
+      </w:r>
+      <w:r>
+        <w:t xml:space="preserve">. My plan was to use a GUI style interface where one could add bodies and enter in all relevant information interactively.  This would obviously be a pretty significant undertaking, but if I were </w:t>
+      </w:r>
+      <w:r>
+        <w:t xml:space="preserve">to continue working on this </w:t>
+      </w:r>
+      <w:proofErr w:type="gramStart"/>
+      <w:r>
+        <w:t>code</w:t>
+      </w:r>
+      <w:proofErr w:type="gramEnd"/>
+      <w:r>
+        <w:t xml:space="preserve"> I think it would be cool/useful to do.  </w:t>
+      </w:r>
     </w:p>
     <w:p>
       <w:pPr>
@@ -3122,21 +3079,40 @@
           <w:rFonts w:ascii="Times New Roman" w:hAnsi="Times New Roman" w:cs="Times New Roman"/>
         </w:rPr>
       </w:pPr>
-      <w:bookmarkStart w:id="18" w:name="_Toc58312899"/>
+      <w:bookmarkStart w:id="20" w:name="_Toc58576520"/>
       <w:r>
         <w:rPr>
           <w:rFonts w:ascii="Times New Roman" w:hAnsi="Times New Roman" w:cs="Times New Roman"/>
         </w:rPr>
         <w:t>References</w:t>
       </w:r>
-      <w:bookmarkEnd w:id="18"/>
-    </w:p>
-    <w:p>
-      <w:r>
-        <w:t xml:space="preserve">[1] </w:t>
-      </w:r>
-      <w:r>
-        <w:t>Make sure to give credit where it’s due.</w:t>
+      <w:bookmarkEnd w:id="20"/>
+    </w:p>
+    <w:p>
+      <w:r>
+        <w:t xml:space="preserve">I used a figure from HW8 and used some other </w:t>
+      </w:r>
+      <w:proofErr w:type="gramStart"/>
+      <w:r>
+        <w:t>students</w:t>
+      </w:r>
+      <w:proofErr w:type="gramEnd"/>
+      <w:r>
+        <w:t xml:space="preserve"> homework code that was posted to </w:t>
+      </w:r>
+      <w:proofErr w:type="spellStart"/>
+      <w:r>
+        <w:t>github</w:t>
+      </w:r>
+      <w:proofErr w:type="spellEnd"/>
+      <w:r>
+        <w:t xml:space="preserve"> for inspiration for my own code</w:t>
+      </w:r>
+      <w:r>
+        <w:t xml:space="preserve"> (no code was directly copied)</w:t>
+      </w:r>
+      <w:r>
+        <w:t xml:space="preserve">.  </w:t>
       </w:r>
     </w:p>
     <w:p>
@@ -3984,7 +3960,7 @@
         <w:rFonts w:ascii="Symbol" w:hAnsi="Symbol" w:hint="default"/>
       </w:rPr>
     </w:lvl>
-    <w:lvl w:ilvl="1" w:tplc="04090003" w:tentative="1">
+    <w:lvl w:ilvl="1" w:tplc="04090003">
       <w:start w:val="1"/>
       <w:numFmt w:val="bullet"/>
       <w:lvlText w:val="o"/>

</xml_diff>